<commit_message>
atualizacoes do projeto tec fit
</commit_message>
<xml_diff>
--- a/Documentação TechFit.docx
+++ b/Documentação TechFit.docx
@@ -2133,6 +2133,13 @@
     </w:p>
     <w:p>
       <w:pPr>
+        <w:rPr>
+          <w:rFonts w:ascii="Times New Roman" w:hAnsi="Times New Roman" w:cs="Times New Roman"/>
+        </w:rPr>
+      </w:pPr>
+    </w:p>
+    <w:p>
+      <w:pPr>
         <w:pStyle w:val="Ttulo1"/>
         <w:numPr>
           <w:ilvl w:val="0"/>
@@ -2243,6 +2250,55 @@
           <w:szCs w:val="24"/>
         </w:rPr>
       </w:pPr>
+      <w:r>
+        <w:rPr>
+          <w:noProof/>
+          <w:sz w:val="24"/>
+          <w:szCs w:val="24"/>
+        </w:rPr>
+        <w:lastRenderedPageBreak/>
+        <w:drawing>
+          <wp:inline distT="0" distB="0" distL="0" distR="0" wp14:anchorId="1E21D57B" wp14:editId="03CE79E3">
+            <wp:extent cx="4213274" cy="8892540"/>
+            <wp:effectExtent l="0" t="0" r="0" b="3810"/>
+            <wp:docPr id="826192901" name="Imagem 1" descr="Diagrama&#10;&#10;O conteúdo gerado por IA pode estar incorreto."/>
+            <wp:cNvGraphicFramePr>
+              <a:graphicFrameLocks xmlns:a="http://schemas.openxmlformats.org/drawingml/2006/main" noChangeAspect="1"/>
+            </wp:cNvGraphicFramePr>
+            <a:graphic xmlns:a="http://schemas.openxmlformats.org/drawingml/2006/main">
+              <a:graphicData uri="http://schemas.openxmlformats.org/drawingml/2006/picture">
+                <pic:pic xmlns:pic="http://schemas.openxmlformats.org/drawingml/2006/picture">
+                  <pic:nvPicPr>
+                    <pic:cNvPr id="826192901" name="Imagem 1" descr="Diagrama&#10;&#10;O conteúdo gerado por IA pode estar incorreto."/>
+                    <pic:cNvPicPr/>
+                  </pic:nvPicPr>
+                  <pic:blipFill>
+                    <a:blip r:embed="rId9" cstate="print">
+                      <a:extLst>
+                        <a:ext uri="{28A0092B-C50C-407E-A947-70E740481C1C}">
+                          <a14:useLocalDpi xmlns:a14="http://schemas.microsoft.com/office/drawing/2010/main" val="0"/>
+                        </a:ext>
+                      </a:extLst>
+                    </a:blip>
+                    <a:stretch>
+                      <a:fillRect/>
+                    </a:stretch>
+                  </pic:blipFill>
+                  <pic:spPr>
+                    <a:xfrm>
+                      <a:off x="0" y="0"/>
+                      <a:ext cx="4213274" cy="8892540"/>
+                    </a:xfrm>
+                    <a:prstGeom prst="rect">
+                      <a:avLst/>
+                    </a:prstGeom>
+                  </pic:spPr>
+                </pic:pic>
+              </a:graphicData>
+            </a:graphic>
+          </wp:inline>
+        </w:drawing>
+      </w:r>
     </w:p>
     <w:p>
       <w:pPr>
@@ -2550,7 +2606,21 @@
         <w:rPr>
           <w:rFonts w:ascii="Times New Roman" w:hAnsi="Times New Roman" w:cs="Times New Roman"/>
         </w:rPr>
-        <w:t xml:space="preserve">A imagem mostra um quadro Kanban do projeto </w:t>
+        <w:t xml:space="preserve">A imagem mostra um quadro </w:t>
+      </w:r>
+      <w:proofErr w:type="spellStart"/>
+      <w:r>
+        <w:rPr>
+          <w:rFonts w:ascii="Times New Roman" w:hAnsi="Times New Roman" w:cs="Times New Roman"/>
+        </w:rPr>
+        <w:t>Kanban</w:t>
+      </w:r>
+      <w:proofErr w:type="spellEnd"/>
+      <w:r>
+        <w:rPr>
+          <w:rFonts w:ascii="Times New Roman" w:hAnsi="Times New Roman" w:cs="Times New Roman"/>
+        </w:rPr>
+        <w:t xml:space="preserve"> do projeto </w:t>
       </w:r>
       <w:proofErr w:type="spellStart"/>
       <w:r>
@@ -2692,7 +2762,7 @@
                     <pic:cNvPicPr/>
                   </pic:nvPicPr>
                   <pic:blipFill>
-                    <a:blip r:embed="rId9" cstate="print">
+                    <a:blip r:embed="rId10" cstate="print">
                       <a:extLst>
                         <a:ext uri="{28A0092B-C50C-407E-A947-70E740481C1C}">
                           <a14:useLocalDpi xmlns:a14="http://schemas.microsoft.com/office/drawing/2010/main" val="0"/>
@@ -2741,28 +2811,14 @@
         </w:rPr>
         <w:t xml:space="preserve"> </w:t>
       </w:r>
-      <w:hyperlink r:id="rId10" w:history="1">
+      <w:hyperlink r:id="rId11" w:history="1">
         <w:proofErr w:type="spellStart"/>
         <w:r>
           <w:rPr>
             <w:rStyle w:val="Hyperlink"/>
             <w:rFonts w:ascii="Times New Roman" w:hAnsi="Times New Roman" w:cs="Times New Roman"/>
           </w:rPr>
-          <w:t>Tre</w:t>
-        </w:r>
-        <w:r>
-          <w:rPr>
-            <w:rStyle w:val="Hyperlink"/>
-            <w:rFonts w:ascii="Times New Roman" w:hAnsi="Times New Roman" w:cs="Times New Roman"/>
-          </w:rPr>
-          <w:t>l</w:t>
-        </w:r>
-        <w:r>
-          <w:rPr>
-            <w:rStyle w:val="Hyperlink"/>
-            <w:rFonts w:ascii="Times New Roman" w:hAnsi="Times New Roman" w:cs="Times New Roman"/>
-          </w:rPr>
-          <w:t>lo</w:t>
+          <w:t>Trello</w:t>
         </w:r>
         <w:proofErr w:type="spellEnd"/>
       </w:hyperlink>
@@ -3929,7 +3985,21 @@
         <w:rPr>
           <w:rFonts w:ascii="Times New Roman" w:hAnsi="Times New Roman" w:cs="Times New Roman"/>
         </w:rPr>
-        <w:t xml:space="preserve"> e senha), e logo abaixo à um texto para esqueci minha senha e 2 botões, um para login e outro para cadastro</w:t>
+        <w:t xml:space="preserve"> e senha), e logo abaixo </w:t>
+      </w:r>
+      <w:proofErr w:type="gramStart"/>
+      <w:r>
+        <w:rPr>
+          <w:rFonts w:ascii="Times New Roman" w:hAnsi="Times New Roman" w:cs="Times New Roman"/>
+        </w:rPr>
+        <w:t>à</w:t>
+      </w:r>
+      <w:proofErr w:type="gramEnd"/>
+      <w:r>
+        <w:rPr>
+          <w:rFonts w:ascii="Times New Roman" w:hAnsi="Times New Roman" w:cs="Times New Roman"/>
+        </w:rPr>
+        <w:t xml:space="preserve"> um texto para esqueci minha senha e 2 botões, um para login e outro para cadastro</w:t>
       </w:r>
       <w:r>
         <w:rPr>
@@ -3968,7 +4038,7 @@
                     <pic:cNvPicPr/>
                   </pic:nvPicPr>
                   <pic:blipFill>
-                    <a:blip r:embed="rId11">
+                    <a:blip r:embed="rId12">
                       <a:extLst>
                         <a:ext uri="{28A0092B-C50C-407E-A947-70E740481C1C}">
                           <a14:useLocalDpi xmlns:a14="http://schemas.microsoft.com/office/drawing/2010/main" val="0"/>
@@ -4130,7 +4200,7 @@
       <w:r>
         <w:t xml:space="preserve"> </w:t>
       </w:r>
-      <w:hyperlink r:id="rId12" w:history="1">
+      <w:hyperlink r:id="rId13" w:history="1">
         <w:proofErr w:type="spellStart"/>
         <w:r>
           <w:rPr>
@@ -4202,7 +4272,7 @@
       </w:pPr>
     </w:p>
     <w:sectPr>
-      <w:footerReference w:type="default" r:id="rId13"/>
+      <w:footerReference w:type="default" r:id="rId14"/>
       <w:pgSz w:w="11906" w:h="16838"/>
       <w:pgMar w:top="1417" w:right="1701" w:bottom="1417" w:left="1701" w:header="708" w:footer="708" w:gutter="0"/>
       <w:pgNumType w:start="1"/>

</xml_diff>

<commit_message>
Atualizacao do projjeto techfit aula do dia 27/11
</commit_message>
<xml_diff>
--- a/Documentação TechFit.docx
+++ b/Documentação TechFit.docx
@@ -362,7 +362,7 @@
             </w:rPr>
             <w:fldChar w:fldCharType="separate"/>
           </w:r>
-          <w:hyperlink w:anchor="_Toc210316183" w:history="1">
+          <w:hyperlink w:anchor="_Toc215146511" w:history="1">
             <w:r>
               <w:rPr>
                 <w:rStyle w:val="Hyperlink"/>
@@ -410,7 +410,7 @@
                 <w:noProof/>
                 <w:webHidden/>
               </w:rPr>
-              <w:instrText xml:space="preserve"> PAGEREF _Toc210316183 \h </w:instrText>
+              <w:instrText xml:space="preserve"> PAGEREF _Toc215146511 \h </w:instrText>
             </w:r>
             <w:r>
               <w:rPr>
@@ -458,7 +458,7 @@
               <w14:ligatures w14:val="standardContextual"/>
             </w:rPr>
           </w:pPr>
-          <w:hyperlink w:anchor="_Toc210316184" w:history="1">
+          <w:hyperlink w:anchor="_Toc215146512" w:history="1">
             <w:r>
               <w:rPr>
                 <w:rStyle w:val="Hyperlink"/>
@@ -506,7 +506,7 @@
                 <w:noProof/>
                 <w:webHidden/>
               </w:rPr>
-              <w:instrText xml:space="preserve"> PAGEREF _Toc210316184 \h </w:instrText>
+              <w:instrText xml:space="preserve"> PAGEREF _Toc215146512 \h </w:instrText>
             </w:r>
             <w:r>
               <w:rPr>
@@ -554,7 +554,7 @@
               <w14:ligatures w14:val="standardContextual"/>
             </w:rPr>
           </w:pPr>
-          <w:hyperlink w:anchor="_Toc210316185" w:history="1">
+          <w:hyperlink w:anchor="_Toc215146513" w:history="1">
             <w:r>
               <w:rPr>
                 <w:rStyle w:val="Hyperlink"/>
@@ -602,7 +602,7 @@
                 <w:noProof/>
                 <w:webHidden/>
               </w:rPr>
-              <w:instrText xml:space="preserve"> PAGEREF _Toc210316185 \h </w:instrText>
+              <w:instrText xml:space="preserve"> PAGEREF _Toc215146513 \h </w:instrText>
             </w:r>
             <w:r>
               <w:rPr>
@@ -623,6 +623,294 @@
                 <w:webHidden/>
               </w:rPr>
               <w:t>1</w:t>
+            </w:r>
+            <w:r>
+              <w:rPr>
+                <w:noProof/>
+                <w:webHidden/>
+              </w:rPr>
+              <w:fldChar w:fldCharType="end"/>
+            </w:r>
+          </w:hyperlink>
+        </w:p>
+        <w:p>
+          <w:pPr>
+            <w:pStyle w:val="Sumrio1"/>
+            <w:tabs>
+              <w:tab w:val="left" w:pos="480"/>
+              <w:tab w:val="right" w:leader="dot" w:pos="8494"/>
+            </w:tabs>
+            <w:rPr>
+              <w:rFonts w:eastAsiaTheme="minorEastAsia"/>
+              <w:noProof/>
+              <w:kern w:val="2"/>
+              <w:sz w:val="24"/>
+              <w:szCs w:val="24"/>
+              <w:lang w:eastAsia="pt-BR"/>
+              <w14:ligatures w14:val="standardContextual"/>
+            </w:rPr>
+          </w:pPr>
+          <w:hyperlink w:anchor="_Toc215146514" w:history="1">
+            <w:r>
+              <w:rPr>
+                <w:rStyle w:val="Hyperlink"/>
+                <w:rFonts w:ascii="Times New Roman" w:hAnsi="Times New Roman" w:cs="Times New Roman"/>
+                <w:noProof/>
+              </w:rPr>
+              <w:t>3.</w:t>
+            </w:r>
+            <w:r>
+              <w:rPr>
+                <w:rFonts w:eastAsiaTheme="minorEastAsia"/>
+                <w:noProof/>
+                <w:kern w:val="2"/>
+                <w:sz w:val="24"/>
+                <w:szCs w:val="24"/>
+                <w:lang w:eastAsia="pt-BR"/>
+                <w14:ligatures w14:val="standardContextual"/>
+              </w:rPr>
+              <w:tab/>
+            </w:r>
+            <w:r>
+              <w:rPr>
+                <w:rStyle w:val="Hyperlink"/>
+                <w:rFonts w:ascii="Times New Roman" w:hAnsi="Times New Roman" w:cs="Times New Roman"/>
+                <w:noProof/>
+              </w:rPr>
+              <w:t>Wireframe</w:t>
+            </w:r>
+            <w:r>
+              <w:rPr>
+                <w:noProof/>
+                <w:webHidden/>
+              </w:rPr>
+              <w:tab/>
+            </w:r>
+            <w:r>
+              <w:rPr>
+                <w:noProof/>
+                <w:webHidden/>
+              </w:rPr>
+              <w:fldChar w:fldCharType="begin"/>
+            </w:r>
+            <w:r>
+              <w:rPr>
+                <w:noProof/>
+                <w:webHidden/>
+              </w:rPr>
+              <w:instrText xml:space="preserve"> PAGEREF _Toc215146514 \h </w:instrText>
+            </w:r>
+            <w:r>
+              <w:rPr>
+                <w:noProof/>
+                <w:webHidden/>
+              </w:rPr>
+            </w:r>
+            <w:r>
+              <w:rPr>
+                <w:noProof/>
+                <w:webHidden/>
+              </w:rPr>
+              <w:fldChar w:fldCharType="separate"/>
+            </w:r>
+            <w:r>
+              <w:rPr>
+                <w:noProof/>
+                <w:webHidden/>
+              </w:rPr>
+              <w:t>3</w:t>
+            </w:r>
+            <w:r>
+              <w:rPr>
+                <w:noProof/>
+                <w:webHidden/>
+              </w:rPr>
+              <w:fldChar w:fldCharType="end"/>
+            </w:r>
+          </w:hyperlink>
+        </w:p>
+        <w:p>
+          <w:pPr>
+            <w:pStyle w:val="Sumrio1"/>
+            <w:tabs>
+              <w:tab w:val="left" w:pos="480"/>
+              <w:tab w:val="right" w:leader="dot" w:pos="8494"/>
+            </w:tabs>
+            <w:rPr>
+              <w:rFonts w:eastAsiaTheme="minorEastAsia"/>
+              <w:noProof/>
+              <w:kern w:val="2"/>
+              <w:sz w:val="24"/>
+              <w:szCs w:val="24"/>
+              <w:lang w:eastAsia="pt-BR"/>
+              <w14:ligatures w14:val="standardContextual"/>
+            </w:rPr>
+          </w:pPr>
+          <w:hyperlink w:anchor="_Toc215146515" w:history="1">
+            <w:r>
+              <w:rPr>
+                <w:rStyle w:val="Hyperlink"/>
+                <w:rFonts w:ascii="Times New Roman" w:hAnsi="Times New Roman" w:cs="Times New Roman"/>
+                <w:noProof/>
+              </w:rPr>
+              <w:t>4.</w:t>
+            </w:r>
+            <w:r>
+              <w:rPr>
+                <w:rFonts w:eastAsiaTheme="minorEastAsia"/>
+                <w:noProof/>
+                <w:kern w:val="2"/>
+                <w:sz w:val="24"/>
+                <w:szCs w:val="24"/>
+                <w:lang w:eastAsia="pt-BR"/>
+                <w14:ligatures w14:val="standardContextual"/>
+              </w:rPr>
+              <w:tab/>
+            </w:r>
+            <w:r>
+              <w:rPr>
+                <w:rStyle w:val="Hyperlink"/>
+                <w:rFonts w:ascii="Times New Roman" w:hAnsi="Times New Roman" w:cs="Times New Roman"/>
+                <w:noProof/>
+              </w:rPr>
+              <w:t>Metodologias Ágeis</w:t>
+            </w:r>
+            <w:r>
+              <w:rPr>
+                <w:noProof/>
+                <w:webHidden/>
+              </w:rPr>
+              <w:tab/>
+            </w:r>
+            <w:r>
+              <w:rPr>
+                <w:noProof/>
+                <w:webHidden/>
+              </w:rPr>
+              <w:fldChar w:fldCharType="begin"/>
+            </w:r>
+            <w:r>
+              <w:rPr>
+                <w:noProof/>
+                <w:webHidden/>
+              </w:rPr>
+              <w:instrText xml:space="preserve"> PAGEREF _Toc215146515 \h </w:instrText>
+            </w:r>
+            <w:r>
+              <w:rPr>
+                <w:noProof/>
+                <w:webHidden/>
+              </w:rPr>
+            </w:r>
+            <w:r>
+              <w:rPr>
+                <w:noProof/>
+                <w:webHidden/>
+              </w:rPr>
+              <w:fldChar w:fldCharType="separate"/>
+            </w:r>
+            <w:r>
+              <w:rPr>
+                <w:noProof/>
+                <w:webHidden/>
+              </w:rPr>
+              <w:t>4</w:t>
+            </w:r>
+            <w:r>
+              <w:rPr>
+                <w:noProof/>
+                <w:webHidden/>
+              </w:rPr>
+              <w:fldChar w:fldCharType="end"/>
+            </w:r>
+          </w:hyperlink>
+        </w:p>
+        <w:p>
+          <w:pPr>
+            <w:pStyle w:val="Sumrio1"/>
+            <w:tabs>
+              <w:tab w:val="left" w:pos="480"/>
+              <w:tab w:val="right" w:leader="dot" w:pos="8494"/>
+            </w:tabs>
+            <w:rPr>
+              <w:rFonts w:eastAsiaTheme="minorEastAsia"/>
+              <w:noProof/>
+              <w:kern w:val="2"/>
+              <w:sz w:val="24"/>
+              <w:szCs w:val="24"/>
+              <w:lang w:eastAsia="pt-BR"/>
+              <w14:ligatures w14:val="standardContextual"/>
+            </w:rPr>
+          </w:pPr>
+          <w:hyperlink w:anchor="_Toc215146516" w:history="1">
+            <w:r>
+              <w:rPr>
+                <w:rStyle w:val="Hyperlink"/>
+                <w:rFonts w:ascii="Times New Roman" w:hAnsi="Times New Roman" w:cs="Times New Roman"/>
+                <w:noProof/>
+              </w:rPr>
+              <w:t>5</w:t>
+            </w:r>
+            <w:r>
+              <w:rPr>
+                <w:rFonts w:eastAsiaTheme="minorEastAsia"/>
+                <w:noProof/>
+                <w:kern w:val="2"/>
+                <w:sz w:val="24"/>
+                <w:szCs w:val="24"/>
+                <w:lang w:eastAsia="pt-BR"/>
+                <w14:ligatures w14:val="standardContextual"/>
+              </w:rPr>
+              <w:tab/>
+            </w:r>
+            <w:r>
+              <w:rPr>
+                <w:rStyle w:val="Hyperlink"/>
+                <w:rFonts w:ascii="Times New Roman" w:hAnsi="Times New Roman" w:cs="Times New Roman"/>
+                <w:noProof/>
+              </w:rPr>
+              <w:t>Requisitos funcionais e não funcionais</w:t>
+            </w:r>
+            <w:r>
+              <w:rPr>
+                <w:noProof/>
+                <w:webHidden/>
+              </w:rPr>
+              <w:tab/>
+            </w:r>
+            <w:r>
+              <w:rPr>
+                <w:noProof/>
+                <w:webHidden/>
+              </w:rPr>
+              <w:fldChar w:fldCharType="begin"/>
+            </w:r>
+            <w:r>
+              <w:rPr>
+                <w:noProof/>
+                <w:webHidden/>
+              </w:rPr>
+              <w:instrText xml:space="preserve"> PAGEREF _Toc215146516 \h </w:instrText>
+            </w:r>
+            <w:r>
+              <w:rPr>
+                <w:noProof/>
+                <w:webHidden/>
+              </w:rPr>
+            </w:r>
+            <w:r>
+              <w:rPr>
+                <w:noProof/>
+                <w:webHidden/>
+              </w:rPr>
+              <w:fldChar w:fldCharType="separate"/>
+            </w:r>
+            <w:r>
+              <w:rPr>
+                <w:noProof/>
+                <w:webHidden/>
+              </w:rPr>
+              <w:t>5</w:t>
             </w:r>
             <w:r>
               <w:rPr>
@@ -650,14 +938,14 @@
               <w14:ligatures w14:val="standardContextual"/>
             </w:rPr>
           </w:pPr>
-          <w:hyperlink w:anchor="_Toc210316186" w:history="1">
+          <w:hyperlink w:anchor="_Toc215146517" w:history="1">
             <w:r>
               <w:rPr>
                 <w:rStyle w:val="Hyperlink"/>
                 <w:rFonts w:ascii="Times New Roman" w:hAnsi="Times New Roman" w:cs="Times New Roman"/>
                 <w:noProof/>
               </w:rPr>
-              <w:t>2.2</w:t>
+              <w:t>5.1</w:t>
             </w:r>
             <w:r>
               <w:rPr>
@@ -677,7 +965,7 @@
                 <w:rFonts w:ascii="Times New Roman" w:hAnsi="Times New Roman" w:cs="Times New Roman"/>
                 <w:noProof/>
               </w:rPr>
-              <w:t>Diagrama de classe</w:t>
+              <w:t>Requisitos Funcionais</w:t>
             </w:r>
             <w:r>
               <w:rPr>
@@ -698,7 +986,7 @@
                 <w:noProof/>
                 <w:webHidden/>
               </w:rPr>
-              <w:instrText xml:space="preserve"> PAGEREF _Toc210316186 \h </w:instrText>
+              <w:instrText xml:space="preserve"> PAGEREF _Toc215146517 \h </w:instrText>
             </w:r>
             <w:r>
               <w:rPr>
@@ -718,7 +1006,7 @@
                 <w:noProof/>
                 <w:webHidden/>
               </w:rPr>
-              <w:t>2</w:t>
+              <w:t>5</w:t>
             </w:r>
             <w:r>
               <w:rPr>
@@ -746,14 +1034,14 @@
               <w14:ligatures w14:val="standardContextual"/>
             </w:rPr>
           </w:pPr>
-          <w:hyperlink w:anchor="_Toc210316187" w:history="1">
+          <w:hyperlink w:anchor="_Toc215146518" w:history="1">
             <w:r>
               <w:rPr>
                 <w:rStyle w:val="Hyperlink"/>
                 <w:rFonts w:ascii="Times New Roman" w:hAnsi="Times New Roman" w:cs="Times New Roman"/>
                 <w:noProof/>
               </w:rPr>
-              <w:t>2.3</w:t>
+              <w:t>5.2</w:t>
             </w:r>
             <w:r>
               <w:rPr>
@@ -773,7 +1061,7 @@
                 <w:rFonts w:ascii="Times New Roman" w:hAnsi="Times New Roman" w:cs="Times New Roman"/>
                 <w:noProof/>
               </w:rPr>
-              <w:t>Caso de Uso</w:t>
+              <w:t>Requisitos não Funcionais</w:t>
             </w:r>
             <w:r>
               <w:rPr>
@@ -794,7 +1082,7 @@
                 <w:noProof/>
                 <w:webHidden/>
               </w:rPr>
-              <w:instrText xml:space="preserve"> PAGEREF _Toc210316187 \h </w:instrText>
+              <w:instrText xml:space="preserve"> PAGEREF _Toc215146518 \h </w:instrText>
             </w:r>
             <w:r>
               <w:rPr>
@@ -814,7 +1102,7 @@
                 <w:noProof/>
                 <w:webHidden/>
               </w:rPr>
-              <w:t>3</w:t>
+              <w:t>6</w:t>
             </w:r>
             <w:r>
               <w:rPr>
@@ -842,14 +1130,14 @@
               <w14:ligatures w14:val="standardContextual"/>
             </w:rPr>
           </w:pPr>
-          <w:hyperlink w:anchor="_Toc210316188" w:history="1">
+          <w:hyperlink w:anchor="_Toc215146519" w:history="1">
             <w:r>
               <w:rPr>
                 <w:rStyle w:val="Hyperlink"/>
                 <w:rFonts w:ascii="Times New Roman" w:hAnsi="Times New Roman" w:cs="Times New Roman"/>
                 <w:noProof/>
               </w:rPr>
-              <w:t>3.</w:t>
+              <w:t>6</w:t>
             </w:r>
             <w:r>
               <w:rPr>
@@ -869,7 +1157,7 @@
                 <w:rFonts w:ascii="Times New Roman" w:hAnsi="Times New Roman" w:cs="Times New Roman"/>
                 <w:noProof/>
               </w:rPr>
-              <w:t>Wireframe</w:t>
+              <w:t>Layout do Site</w:t>
             </w:r>
             <w:r>
               <w:rPr>
@@ -890,7 +1178,7 @@
                 <w:noProof/>
                 <w:webHidden/>
               </w:rPr>
-              <w:instrText xml:space="preserve"> PAGEREF _Toc210316188 \h </w:instrText>
+              <w:instrText xml:space="preserve"> PAGEREF _Toc215146519 \h </w:instrText>
             </w:r>
             <w:r>
               <w:rPr>
@@ -910,7 +1198,199 @@
                 <w:noProof/>
                 <w:webHidden/>
               </w:rPr>
-              <w:t>4</w:t>
+              <w:t>7</w:t>
+            </w:r>
+            <w:r>
+              <w:rPr>
+                <w:noProof/>
+                <w:webHidden/>
+              </w:rPr>
+              <w:fldChar w:fldCharType="end"/>
+            </w:r>
+          </w:hyperlink>
+        </w:p>
+        <w:p>
+          <w:pPr>
+            <w:pStyle w:val="Sumrio2"/>
+            <w:tabs>
+              <w:tab w:val="left" w:pos="960"/>
+              <w:tab w:val="right" w:leader="dot" w:pos="8494"/>
+            </w:tabs>
+            <w:rPr>
+              <w:rFonts w:eastAsiaTheme="minorEastAsia"/>
+              <w:noProof/>
+              <w:kern w:val="2"/>
+              <w:sz w:val="24"/>
+              <w:szCs w:val="24"/>
+              <w:lang w:eastAsia="pt-BR"/>
+              <w14:ligatures w14:val="standardContextual"/>
+            </w:rPr>
+          </w:pPr>
+          <w:hyperlink w:anchor="_Toc215146520" w:history="1">
+            <w:r>
+              <w:rPr>
+                <w:rStyle w:val="Hyperlink"/>
+                <w:rFonts w:ascii="Times New Roman" w:hAnsi="Times New Roman" w:cs="Times New Roman"/>
+                <w:noProof/>
+              </w:rPr>
+              <w:t>6.1</w:t>
+            </w:r>
+            <w:r>
+              <w:rPr>
+                <w:rFonts w:eastAsiaTheme="minorEastAsia"/>
+                <w:noProof/>
+                <w:kern w:val="2"/>
+                <w:sz w:val="24"/>
+                <w:szCs w:val="24"/>
+                <w:lang w:eastAsia="pt-BR"/>
+                <w14:ligatures w14:val="standardContextual"/>
+              </w:rPr>
+              <w:tab/>
+            </w:r>
+            <w:r>
+              <w:rPr>
+                <w:rStyle w:val="Hyperlink"/>
+                <w:rFonts w:ascii="Times New Roman" w:hAnsi="Times New Roman" w:cs="Times New Roman"/>
+                <w:noProof/>
+              </w:rPr>
+              <w:t>Login</w:t>
+            </w:r>
+            <w:r>
+              <w:rPr>
+                <w:noProof/>
+                <w:webHidden/>
+              </w:rPr>
+              <w:tab/>
+            </w:r>
+            <w:r>
+              <w:rPr>
+                <w:noProof/>
+                <w:webHidden/>
+              </w:rPr>
+              <w:fldChar w:fldCharType="begin"/>
+            </w:r>
+            <w:r>
+              <w:rPr>
+                <w:noProof/>
+                <w:webHidden/>
+              </w:rPr>
+              <w:instrText xml:space="preserve"> PAGEREF _Toc215146520 \h </w:instrText>
+            </w:r>
+            <w:r>
+              <w:rPr>
+                <w:noProof/>
+                <w:webHidden/>
+              </w:rPr>
+            </w:r>
+            <w:r>
+              <w:rPr>
+                <w:noProof/>
+                <w:webHidden/>
+              </w:rPr>
+              <w:fldChar w:fldCharType="separate"/>
+            </w:r>
+            <w:r>
+              <w:rPr>
+                <w:noProof/>
+                <w:webHidden/>
+              </w:rPr>
+              <w:t>7</w:t>
+            </w:r>
+            <w:r>
+              <w:rPr>
+                <w:noProof/>
+                <w:webHidden/>
+              </w:rPr>
+              <w:fldChar w:fldCharType="end"/>
+            </w:r>
+          </w:hyperlink>
+        </w:p>
+        <w:p>
+          <w:pPr>
+            <w:pStyle w:val="Sumrio2"/>
+            <w:tabs>
+              <w:tab w:val="left" w:pos="960"/>
+              <w:tab w:val="right" w:leader="dot" w:pos="8494"/>
+            </w:tabs>
+            <w:rPr>
+              <w:rFonts w:eastAsiaTheme="minorEastAsia"/>
+              <w:noProof/>
+              <w:kern w:val="2"/>
+              <w:sz w:val="24"/>
+              <w:szCs w:val="24"/>
+              <w:lang w:eastAsia="pt-BR"/>
+              <w14:ligatures w14:val="standardContextual"/>
+            </w:rPr>
+          </w:pPr>
+          <w:hyperlink w:anchor="_Toc215146521" w:history="1">
+            <w:r>
+              <w:rPr>
+                <w:rStyle w:val="Hyperlink"/>
+                <w:rFonts w:ascii="Times New Roman" w:hAnsi="Times New Roman" w:cs="Times New Roman"/>
+                <w:noProof/>
+              </w:rPr>
+              <w:t>6.2</w:t>
+            </w:r>
+            <w:r>
+              <w:rPr>
+                <w:rFonts w:eastAsiaTheme="minorEastAsia"/>
+                <w:noProof/>
+                <w:kern w:val="2"/>
+                <w:sz w:val="24"/>
+                <w:szCs w:val="24"/>
+                <w:lang w:eastAsia="pt-BR"/>
+                <w14:ligatures w14:val="standardContextual"/>
+              </w:rPr>
+              <w:tab/>
+            </w:r>
+            <w:r>
+              <w:rPr>
+                <w:rStyle w:val="Hyperlink"/>
+                <w:rFonts w:ascii="Times New Roman" w:hAnsi="Times New Roman" w:cs="Times New Roman"/>
+                <w:noProof/>
+              </w:rPr>
+              <w:t>Pagina Inicial</w:t>
+            </w:r>
+            <w:r>
+              <w:rPr>
+                <w:noProof/>
+                <w:webHidden/>
+              </w:rPr>
+              <w:tab/>
+            </w:r>
+            <w:r>
+              <w:rPr>
+                <w:noProof/>
+                <w:webHidden/>
+              </w:rPr>
+              <w:fldChar w:fldCharType="begin"/>
+            </w:r>
+            <w:r>
+              <w:rPr>
+                <w:noProof/>
+                <w:webHidden/>
+              </w:rPr>
+              <w:instrText xml:space="preserve"> PAGEREF _Toc215146521 \h </w:instrText>
+            </w:r>
+            <w:r>
+              <w:rPr>
+                <w:noProof/>
+                <w:webHidden/>
+              </w:rPr>
+            </w:r>
+            <w:r>
+              <w:rPr>
+                <w:noProof/>
+                <w:webHidden/>
+              </w:rPr>
+              <w:fldChar w:fldCharType="separate"/>
+            </w:r>
+            <w:r>
+              <w:rPr>
+                <w:noProof/>
+                <w:webHidden/>
+              </w:rPr>
+              <w:t>8</w:t>
             </w:r>
             <w:r>
               <w:rPr>
@@ -938,14 +1418,13 @@
               <w14:ligatures w14:val="standardContextual"/>
             </w:rPr>
           </w:pPr>
-          <w:hyperlink w:anchor="_Toc210316189" w:history="1">
+          <w:hyperlink w:anchor="_Toc215146522" w:history="1">
             <w:r>
               <w:rPr>
                 <w:rStyle w:val="Hyperlink"/>
-                <w:rFonts w:ascii="Times New Roman" w:hAnsi="Times New Roman" w:cs="Times New Roman"/>
-                <w:noProof/>
-              </w:rPr>
-              <w:t>4.</w:t>
+                <w:noProof/>
+              </w:rPr>
+              <w:t>7</w:t>
             </w:r>
             <w:r>
               <w:rPr>
@@ -965,7 +1444,7 @@
                 <w:rFonts w:ascii="Times New Roman" w:hAnsi="Times New Roman" w:cs="Times New Roman"/>
                 <w:noProof/>
               </w:rPr>
-              <w:t>Metodologias Ágeis</w:t>
+              <w:t>Figma</w:t>
             </w:r>
             <w:r>
               <w:rPr>
@@ -986,7 +1465,7 @@
                 <w:noProof/>
                 <w:webHidden/>
               </w:rPr>
-              <w:instrText xml:space="preserve"> PAGEREF _Toc210316189 \h </w:instrText>
+              <w:instrText xml:space="preserve"> PAGEREF _Toc215146522 \h </w:instrText>
             </w:r>
             <w:r>
               <w:rPr>
@@ -1006,7 +1485,7 @@
                 <w:noProof/>
                 <w:webHidden/>
               </w:rPr>
-              <w:t>4</w:t>
+              <w:t>9</w:t>
             </w:r>
             <w:r>
               <w:rPr>
@@ -1034,14 +1513,14 @@
               <w14:ligatures w14:val="standardContextual"/>
             </w:rPr>
           </w:pPr>
-          <w:hyperlink w:anchor="_Toc210316190" w:history="1">
+          <w:hyperlink w:anchor="_Toc215146523" w:history="1">
             <w:r>
               <w:rPr>
                 <w:rStyle w:val="Hyperlink"/>
                 <w:rFonts w:ascii="Times New Roman" w:hAnsi="Times New Roman" w:cs="Times New Roman"/>
                 <w:noProof/>
               </w:rPr>
-              <w:t>5</w:t>
+              <w:t>8</w:t>
             </w:r>
             <w:r>
               <w:rPr>
@@ -1061,7 +1540,7 @@
                 <w:rFonts w:ascii="Times New Roman" w:hAnsi="Times New Roman" w:cs="Times New Roman"/>
                 <w:noProof/>
               </w:rPr>
-              <w:t>Requisitos funcionais e não funcionais</w:t>
+              <w:t>Conclusão</w:t>
             </w:r>
             <w:r>
               <w:rPr>
@@ -1082,7 +1561,7 @@
                 <w:noProof/>
                 <w:webHidden/>
               </w:rPr>
-              <w:instrText xml:space="preserve"> PAGEREF _Toc210316190 \h </w:instrText>
+              <w:instrText xml:space="preserve"> PAGEREF _Toc215146523 \h </w:instrText>
             </w:r>
             <w:r>
               <w:rPr>
@@ -1102,678 +1581,7 @@
                 <w:noProof/>
                 <w:webHidden/>
               </w:rPr>
-              <w:t>5</w:t>
-            </w:r>
-            <w:r>
-              <w:rPr>
-                <w:noProof/>
-                <w:webHidden/>
-              </w:rPr>
-              <w:fldChar w:fldCharType="end"/>
-            </w:r>
-          </w:hyperlink>
-        </w:p>
-        <w:p>
-          <w:pPr>
-            <w:pStyle w:val="Sumrio2"/>
-            <w:tabs>
-              <w:tab w:val="left" w:pos="960"/>
-              <w:tab w:val="right" w:leader="dot" w:pos="8494"/>
-            </w:tabs>
-            <w:rPr>
-              <w:rFonts w:eastAsiaTheme="minorEastAsia"/>
-              <w:noProof/>
-              <w:kern w:val="2"/>
-              <w:sz w:val="24"/>
-              <w:szCs w:val="24"/>
-              <w:lang w:eastAsia="pt-BR"/>
-              <w14:ligatures w14:val="standardContextual"/>
-            </w:rPr>
-          </w:pPr>
-          <w:hyperlink w:anchor="_Toc210316191" w:history="1">
-            <w:r>
-              <w:rPr>
-                <w:rStyle w:val="Hyperlink"/>
-                <w:rFonts w:ascii="Times New Roman" w:hAnsi="Times New Roman" w:cs="Times New Roman"/>
-                <w:noProof/>
-              </w:rPr>
-              <w:t>5.1</w:t>
-            </w:r>
-            <w:r>
-              <w:rPr>
-                <w:rFonts w:eastAsiaTheme="minorEastAsia"/>
-                <w:noProof/>
-                <w:kern w:val="2"/>
-                <w:sz w:val="24"/>
-                <w:szCs w:val="24"/>
-                <w:lang w:eastAsia="pt-BR"/>
-                <w14:ligatures w14:val="standardContextual"/>
-              </w:rPr>
-              <w:tab/>
-            </w:r>
-            <w:r>
-              <w:rPr>
-                <w:rStyle w:val="Hyperlink"/>
-                <w:rFonts w:ascii="Times New Roman" w:hAnsi="Times New Roman" w:cs="Times New Roman"/>
-                <w:noProof/>
-              </w:rPr>
-              <w:t>Requisitos Funcionais</w:t>
-            </w:r>
-            <w:r>
-              <w:rPr>
-                <w:noProof/>
-                <w:webHidden/>
-              </w:rPr>
-              <w:tab/>
-            </w:r>
-            <w:r>
-              <w:rPr>
-                <w:noProof/>
-                <w:webHidden/>
-              </w:rPr>
-              <w:fldChar w:fldCharType="begin"/>
-            </w:r>
-            <w:r>
-              <w:rPr>
-                <w:noProof/>
-                <w:webHidden/>
-              </w:rPr>
-              <w:instrText xml:space="preserve"> PAGEREF _Toc210316191 \h </w:instrText>
-            </w:r>
-            <w:r>
-              <w:rPr>
-                <w:noProof/>
-                <w:webHidden/>
-              </w:rPr>
-            </w:r>
-            <w:r>
-              <w:rPr>
-                <w:noProof/>
-                <w:webHidden/>
-              </w:rPr>
-              <w:fldChar w:fldCharType="separate"/>
-            </w:r>
-            <w:r>
-              <w:rPr>
-                <w:noProof/>
-                <w:webHidden/>
-              </w:rPr>
-              <w:t>5</w:t>
-            </w:r>
-            <w:r>
-              <w:rPr>
-                <w:noProof/>
-                <w:webHidden/>
-              </w:rPr>
-              <w:fldChar w:fldCharType="end"/>
-            </w:r>
-          </w:hyperlink>
-        </w:p>
-        <w:p>
-          <w:pPr>
-            <w:pStyle w:val="Sumrio2"/>
-            <w:tabs>
-              <w:tab w:val="left" w:pos="960"/>
-              <w:tab w:val="right" w:leader="dot" w:pos="8494"/>
-            </w:tabs>
-            <w:rPr>
-              <w:rFonts w:eastAsiaTheme="minorEastAsia"/>
-              <w:noProof/>
-              <w:kern w:val="2"/>
-              <w:sz w:val="24"/>
-              <w:szCs w:val="24"/>
-              <w:lang w:eastAsia="pt-BR"/>
-              <w14:ligatures w14:val="standardContextual"/>
-            </w:rPr>
-          </w:pPr>
-          <w:hyperlink w:anchor="_Toc210316192" w:history="1">
-            <w:r>
-              <w:rPr>
-                <w:rStyle w:val="Hyperlink"/>
-                <w:rFonts w:ascii="Times New Roman" w:hAnsi="Times New Roman" w:cs="Times New Roman"/>
-                <w:noProof/>
-              </w:rPr>
-              <w:t>5.2</w:t>
-            </w:r>
-            <w:r>
-              <w:rPr>
-                <w:rFonts w:eastAsiaTheme="minorEastAsia"/>
-                <w:noProof/>
-                <w:kern w:val="2"/>
-                <w:sz w:val="24"/>
-                <w:szCs w:val="24"/>
-                <w:lang w:eastAsia="pt-BR"/>
-                <w14:ligatures w14:val="standardContextual"/>
-              </w:rPr>
-              <w:tab/>
-            </w:r>
-            <w:r>
-              <w:rPr>
-                <w:rStyle w:val="Hyperlink"/>
-                <w:rFonts w:ascii="Times New Roman" w:hAnsi="Times New Roman" w:cs="Times New Roman"/>
-                <w:noProof/>
-              </w:rPr>
-              <w:t>Requisitos não Funcionais</w:t>
-            </w:r>
-            <w:r>
-              <w:rPr>
-                <w:noProof/>
-                <w:webHidden/>
-              </w:rPr>
-              <w:tab/>
-            </w:r>
-            <w:r>
-              <w:rPr>
-                <w:noProof/>
-                <w:webHidden/>
-              </w:rPr>
-              <w:fldChar w:fldCharType="begin"/>
-            </w:r>
-            <w:r>
-              <w:rPr>
-                <w:noProof/>
-                <w:webHidden/>
-              </w:rPr>
-              <w:instrText xml:space="preserve"> PAGEREF _Toc210316192 \h </w:instrText>
-            </w:r>
-            <w:r>
-              <w:rPr>
-                <w:noProof/>
-                <w:webHidden/>
-              </w:rPr>
-            </w:r>
-            <w:r>
-              <w:rPr>
-                <w:noProof/>
-                <w:webHidden/>
-              </w:rPr>
-              <w:fldChar w:fldCharType="separate"/>
-            </w:r>
-            <w:r>
-              <w:rPr>
-                <w:noProof/>
-                <w:webHidden/>
-              </w:rPr>
-              <w:t>6</w:t>
-            </w:r>
-            <w:r>
-              <w:rPr>
-                <w:noProof/>
-                <w:webHidden/>
-              </w:rPr>
-              <w:fldChar w:fldCharType="end"/>
-            </w:r>
-          </w:hyperlink>
-        </w:p>
-        <w:p>
-          <w:pPr>
-            <w:pStyle w:val="Sumrio1"/>
-            <w:tabs>
-              <w:tab w:val="left" w:pos="480"/>
-              <w:tab w:val="right" w:leader="dot" w:pos="8494"/>
-            </w:tabs>
-            <w:rPr>
-              <w:rFonts w:eastAsiaTheme="minorEastAsia"/>
-              <w:noProof/>
-              <w:kern w:val="2"/>
-              <w:sz w:val="24"/>
-              <w:szCs w:val="24"/>
-              <w:lang w:eastAsia="pt-BR"/>
-              <w14:ligatures w14:val="standardContextual"/>
-            </w:rPr>
-          </w:pPr>
-          <w:hyperlink w:anchor="_Toc210316193" w:history="1">
-            <w:r>
-              <w:rPr>
-                <w:rStyle w:val="Hyperlink"/>
-                <w:rFonts w:ascii="Times New Roman" w:hAnsi="Times New Roman" w:cs="Times New Roman"/>
-                <w:noProof/>
-              </w:rPr>
-              <w:t>6</w:t>
-            </w:r>
-            <w:r>
-              <w:rPr>
-                <w:rFonts w:eastAsiaTheme="minorEastAsia"/>
-                <w:noProof/>
-                <w:kern w:val="2"/>
-                <w:sz w:val="24"/>
-                <w:szCs w:val="24"/>
-                <w:lang w:eastAsia="pt-BR"/>
-                <w14:ligatures w14:val="standardContextual"/>
-              </w:rPr>
-              <w:tab/>
-            </w:r>
-            <w:r>
-              <w:rPr>
-                <w:rStyle w:val="Hyperlink"/>
-                <w:rFonts w:ascii="Times New Roman" w:hAnsi="Times New Roman" w:cs="Times New Roman"/>
-                <w:noProof/>
-              </w:rPr>
-              <w:t>Layout do Site</w:t>
-            </w:r>
-            <w:r>
-              <w:rPr>
-                <w:noProof/>
-                <w:webHidden/>
-              </w:rPr>
-              <w:tab/>
-            </w:r>
-            <w:r>
-              <w:rPr>
-                <w:noProof/>
-                <w:webHidden/>
-              </w:rPr>
-              <w:fldChar w:fldCharType="begin"/>
-            </w:r>
-            <w:r>
-              <w:rPr>
-                <w:noProof/>
-                <w:webHidden/>
-              </w:rPr>
-              <w:instrText xml:space="preserve"> PAGEREF _Toc210316193 \h </w:instrText>
-            </w:r>
-            <w:r>
-              <w:rPr>
-                <w:noProof/>
-                <w:webHidden/>
-              </w:rPr>
-            </w:r>
-            <w:r>
-              <w:rPr>
-                <w:noProof/>
-                <w:webHidden/>
-              </w:rPr>
-              <w:fldChar w:fldCharType="separate"/>
-            </w:r>
-            <w:r>
-              <w:rPr>
-                <w:noProof/>
-                <w:webHidden/>
-              </w:rPr>
-              <w:t>7</w:t>
-            </w:r>
-            <w:r>
-              <w:rPr>
-                <w:noProof/>
-                <w:webHidden/>
-              </w:rPr>
-              <w:fldChar w:fldCharType="end"/>
-            </w:r>
-          </w:hyperlink>
-        </w:p>
-        <w:p>
-          <w:pPr>
-            <w:pStyle w:val="Sumrio2"/>
-            <w:tabs>
-              <w:tab w:val="left" w:pos="960"/>
-              <w:tab w:val="right" w:leader="dot" w:pos="8494"/>
-            </w:tabs>
-            <w:rPr>
-              <w:rFonts w:eastAsiaTheme="minorEastAsia"/>
-              <w:noProof/>
-              <w:kern w:val="2"/>
-              <w:sz w:val="24"/>
-              <w:szCs w:val="24"/>
-              <w:lang w:eastAsia="pt-BR"/>
-              <w14:ligatures w14:val="standardContextual"/>
-            </w:rPr>
-          </w:pPr>
-          <w:hyperlink w:anchor="_Toc210316194" w:history="1">
-            <w:r>
-              <w:rPr>
-                <w:rStyle w:val="Hyperlink"/>
-                <w:rFonts w:ascii="Times New Roman" w:hAnsi="Times New Roman" w:cs="Times New Roman"/>
-                <w:noProof/>
-              </w:rPr>
-              <w:t>6.1</w:t>
-            </w:r>
-            <w:r>
-              <w:rPr>
-                <w:rFonts w:eastAsiaTheme="minorEastAsia"/>
-                <w:noProof/>
-                <w:kern w:val="2"/>
-                <w:sz w:val="24"/>
-                <w:szCs w:val="24"/>
-                <w:lang w:eastAsia="pt-BR"/>
-                <w14:ligatures w14:val="standardContextual"/>
-              </w:rPr>
-              <w:tab/>
-            </w:r>
-            <w:r>
-              <w:rPr>
-                <w:rStyle w:val="Hyperlink"/>
-                <w:rFonts w:ascii="Times New Roman" w:hAnsi="Times New Roman" w:cs="Times New Roman"/>
-                <w:noProof/>
-              </w:rPr>
-              <w:t>Login</w:t>
-            </w:r>
-            <w:r>
-              <w:rPr>
-                <w:noProof/>
-                <w:webHidden/>
-              </w:rPr>
-              <w:tab/>
-            </w:r>
-            <w:r>
-              <w:rPr>
-                <w:noProof/>
-                <w:webHidden/>
-              </w:rPr>
-              <w:fldChar w:fldCharType="begin"/>
-            </w:r>
-            <w:r>
-              <w:rPr>
-                <w:noProof/>
-                <w:webHidden/>
-              </w:rPr>
-              <w:instrText xml:space="preserve"> PAGEREF _Toc210316194 \h </w:instrText>
-            </w:r>
-            <w:r>
-              <w:rPr>
-                <w:noProof/>
-                <w:webHidden/>
-              </w:rPr>
-            </w:r>
-            <w:r>
-              <w:rPr>
-                <w:noProof/>
-                <w:webHidden/>
-              </w:rPr>
-              <w:fldChar w:fldCharType="separate"/>
-            </w:r>
-            <w:r>
-              <w:rPr>
-                <w:noProof/>
-                <w:webHidden/>
-              </w:rPr>
-              <w:t>7</w:t>
-            </w:r>
-            <w:r>
-              <w:rPr>
-                <w:noProof/>
-                <w:webHidden/>
-              </w:rPr>
-              <w:fldChar w:fldCharType="end"/>
-            </w:r>
-          </w:hyperlink>
-        </w:p>
-        <w:p>
-          <w:pPr>
-            <w:pStyle w:val="Sumrio2"/>
-            <w:tabs>
-              <w:tab w:val="left" w:pos="960"/>
-              <w:tab w:val="right" w:leader="dot" w:pos="8494"/>
-            </w:tabs>
-            <w:rPr>
-              <w:rFonts w:eastAsiaTheme="minorEastAsia"/>
-              <w:noProof/>
-              <w:kern w:val="2"/>
-              <w:sz w:val="24"/>
-              <w:szCs w:val="24"/>
-              <w:lang w:eastAsia="pt-BR"/>
-              <w14:ligatures w14:val="standardContextual"/>
-            </w:rPr>
-          </w:pPr>
-          <w:hyperlink w:anchor="_Toc210316195" w:history="1">
-            <w:r>
-              <w:rPr>
-                <w:rStyle w:val="Hyperlink"/>
-                <w:rFonts w:ascii="Times New Roman" w:hAnsi="Times New Roman" w:cs="Times New Roman"/>
-                <w:noProof/>
-              </w:rPr>
-              <w:t>6.2</w:t>
-            </w:r>
-            <w:r>
-              <w:rPr>
-                <w:rFonts w:eastAsiaTheme="minorEastAsia"/>
-                <w:noProof/>
-                <w:kern w:val="2"/>
-                <w:sz w:val="24"/>
-                <w:szCs w:val="24"/>
-                <w:lang w:eastAsia="pt-BR"/>
-                <w14:ligatures w14:val="standardContextual"/>
-              </w:rPr>
-              <w:tab/>
-            </w:r>
-            <w:r>
-              <w:rPr>
-                <w:rStyle w:val="Hyperlink"/>
-                <w:rFonts w:ascii="Times New Roman" w:hAnsi="Times New Roman" w:cs="Times New Roman"/>
-                <w:noProof/>
-              </w:rPr>
-              <w:t>Pagina Inicial</w:t>
-            </w:r>
-            <w:r>
-              <w:rPr>
-                <w:noProof/>
-                <w:webHidden/>
-              </w:rPr>
-              <w:tab/>
-            </w:r>
-            <w:r>
-              <w:rPr>
-                <w:noProof/>
-                <w:webHidden/>
-              </w:rPr>
-              <w:fldChar w:fldCharType="begin"/>
-            </w:r>
-            <w:r>
-              <w:rPr>
-                <w:noProof/>
-                <w:webHidden/>
-              </w:rPr>
-              <w:instrText xml:space="preserve"> PAGEREF _Toc210316195 \h </w:instrText>
-            </w:r>
-            <w:r>
-              <w:rPr>
-                <w:noProof/>
-                <w:webHidden/>
-              </w:rPr>
-            </w:r>
-            <w:r>
-              <w:rPr>
-                <w:noProof/>
-                <w:webHidden/>
-              </w:rPr>
-              <w:fldChar w:fldCharType="separate"/>
-            </w:r>
-            <w:r>
-              <w:rPr>
-                <w:noProof/>
-                <w:webHidden/>
-              </w:rPr>
-              <w:t>7</w:t>
-            </w:r>
-            <w:r>
-              <w:rPr>
-                <w:noProof/>
-                <w:webHidden/>
-              </w:rPr>
-              <w:fldChar w:fldCharType="end"/>
-            </w:r>
-          </w:hyperlink>
-        </w:p>
-        <w:p>
-          <w:pPr>
-            <w:pStyle w:val="Sumrio1"/>
-            <w:tabs>
-              <w:tab w:val="left" w:pos="480"/>
-              <w:tab w:val="right" w:leader="dot" w:pos="8494"/>
-            </w:tabs>
-            <w:rPr>
-              <w:rFonts w:eastAsiaTheme="minorEastAsia"/>
-              <w:noProof/>
-              <w:kern w:val="2"/>
-              <w:sz w:val="24"/>
-              <w:szCs w:val="24"/>
-              <w:lang w:eastAsia="pt-BR"/>
-              <w14:ligatures w14:val="standardContextual"/>
-            </w:rPr>
-          </w:pPr>
-          <w:hyperlink w:anchor="_Toc210316196" w:history="1">
-            <w:r>
-              <w:rPr>
-                <w:rStyle w:val="Hyperlink"/>
-                <w:noProof/>
-              </w:rPr>
-              <w:t>7</w:t>
-            </w:r>
-            <w:r>
-              <w:rPr>
-                <w:rFonts w:eastAsiaTheme="minorEastAsia"/>
-                <w:noProof/>
-                <w:kern w:val="2"/>
-                <w:sz w:val="24"/>
-                <w:szCs w:val="24"/>
-                <w:lang w:eastAsia="pt-BR"/>
-                <w14:ligatures w14:val="standardContextual"/>
-              </w:rPr>
-              <w:tab/>
-            </w:r>
-            <w:r>
-              <w:rPr>
-                <w:rStyle w:val="Hyperlink"/>
-                <w:rFonts w:ascii="Times New Roman" w:hAnsi="Times New Roman" w:cs="Times New Roman"/>
-                <w:noProof/>
-              </w:rPr>
-              <w:t>Figma</w:t>
-            </w:r>
-            <w:r>
-              <w:rPr>
-                <w:noProof/>
-                <w:webHidden/>
-              </w:rPr>
-              <w:tab/>
-            </w:r>
-            <w:r>
-              <w:rPr>
-                <w:noProof/>
-                <w:webHidden/>
-              </w:rPr>
-              <w:fldChar w:fldCharType="begin"/>
-            </w:r>
-            <w:r>
-              <w:rPr>
-                <w:noProof/>
-                <w:webHidden/>
-              </w:rPr>
-              <w:instrText xml:space="preserve"> PAGEREF _Toc210316196 \h </w:instrText>
-            </w:r>
-            <w:r>
-              <w:rPr>
-                <w:noProof/>
-                <w:webHidden/>
-              </w:rPr>
-            </w:r>
-            <w:r>
-              <w:rPr>
-                <w:noProof/>
-                <w:webHidden/>
-              </w:rPr>
-              <w:fldChar w:fldCharType="separate"/>
-            </w:r>
-            <w:r>
-              <w:rPr>
-                <w:noProof/>
-                <w:webHidden/>
-              </w:rPr>
-              <w:t>8</w:t>
-            </w:r>
-            <w:r>
-              <w:rPr>
-                <w:noProof/>
-                <w:webHidden/>
-              </w:rPr>
-              <w:fldChar w:fldCharType="end"/>
-            </w:r>
-          </w:hyperlink>
-        </w:p>
-        <w:p>
-          <w:pPr>
-            <w:pStyle w:val="Sumrio1"/>
-            <w:tabs>
-              <w:tab w:val="left" w:pos="480"/>
-              <w:tab w:val="right" w:leader="dot" w:pos="8494"/>
-            </w:tabs>
-            <w:rPr>
-              <w:rFonts w:eastAsiaTheme="minorEastAsia"/>
-              <w:noProof/>
-              <w:kern w:val="2"/>
-              <w:sz w:val="24"/>
-              <w:szCs w:val="24"/>
-              <w:lang w:eastAsia="pt-BR"/>
-              <w14:ligatures w14:val="standardContextual"/>
-            </w:rPr>
-          </w:pPr>
-          <w:hyperlink w:anchor="_Toc210316197" w:history="1">
-            <w:r>
-              <w:rPr>
-                <w:rStyle w:val="Hyperlink"/>
-                <w:rFonts w:ascii="Times New Roman" w:hAnsi="Times New Roman" w:cs="Times New Roman"/>
-                <w:noProof/>
-              </w:rPr>
-              <w:t>8</w:t>
-            </w:r>
-            <w:r>
-              <w:rPr>
-                <w:rFonts w:eastAsiaTheme="minorEastAsia"/>
-                <w:noProof/>
-                <w:kern w:val="2"/>
-                <w:sz w:val="24"/>
-                <w:szCs w:val="24"/>
-                <w:lang w:eastAsia="pt-BR"/>
-                <w14:ligatures w14:val="standardContextual"/>
-              </w:rPr>
-              <w:tab/>
-            </w:r>
-            <w:r>
-              <w:rPr>
-                <w:rStyle w:val="Hyperlink"/>
-                <w:rFonts w:ascii="Times New Roman" w:hAnsi="Times New Roman" w:cs="Times New Roman"/>
-                <w:noProof/>
-              </w:rPr>
-              <w:t>Conclusão</w:t>
-            </w:r>
-            <w:r>
-              <w:rPr>
-                <w:noProof/>
-                <w:webHidden/>
-              </w:rPr>
-              <w:tab/>
-            </w:r>
-            <w:r>
-              <w:rPr>
-                <w:noProof/>
-                <w:webHidden/>
-              </w:rPr>
-              <w:fldChar w:fldCharType="begin"/>
-            </w:r>
-            <w:r>
-              <w:rPr>
-                <w:noProof/>
-                <w:webHidden/>
-              </w:rPr>
-              <w:instrText xml:space="preserve"> PAGEREF _Toc210316197 \h </w:instrText>
-            </w:r>
-            <w:r>
-              <w:rPr>
-                <w:noProof/>
-                <w:webHidden/>
-              </w:rPr>
-            </w:r>
-            <w:r>
-              <w:rPr>
-                <w:noProof/>
-                <w:webHidden/>
-              </w:rPr>
-              <w:fldChar w:fldCharType="separate"/>
-            </w:r>
-            <w:r>
-              <w:rPr>
-                <w:noProof/>
-                <w:webHidden/>
-              </w:rPr>
-              <w:t>9</w:t>
+              <w:t>10</w:t>
             </w:r>
             <w:r>
               <w:rPr>
@@ -1824,7 +1632,7 @@
           <w:szCs w:val="28"/>
         </w:rPr>
       </w:pPr>
-      <w:bookmarkStart w:id="0" w:name="_Toc210316183"/>
+      <w:bookmarkStart w:id="0" w:name="_Toc215146511"/>
       <w:r>
         <w:rPr>
           <w:rFonts w:ascii="Times New Roman" w:hAnsi="Times New Roman" w:cs="Times New Roman"/>
@@ -2152,7 +1960,7 @@
           <w:szCs w:val="28"/>
         </w:rPr>
       </w:pPr>
-      <w:bookmarkStart w:id="1" w:name="_Toc210316184"/>
+      <w:bookmarkStart w:id="1" w:name="_Toc215146512"/>
       <w:r>
         <w:rPr>
           <w:rFonts w:ascii="Times New Roman" w:hAnsi="Times New Roman" w:cs="Times New Roman"/>
@@ -2195,24 +2003,26 @@
     </w:p>
     <w:p>
       <w:pPr>
+        <w:spacing w:line="360" w:lineRule="auto"/>
+        <w:jc w:val="both"/>
+        <w:rPr>
+          <w:rFonts w:ascii="Times New Roman" w:hAnsi="Times New Roman" w:cs="Times New Roman"/>
+        </w:rPr>
+      </w:pPr>
+    </w:p>
+    <w:p>
+      <w:pPr>
         <w:pStyle w:val="Ttulo2"/>
         <w:numPr>
           <w:ilvl w:val="1"/>
-          <w:numId w:val="22"/>
+          <w:numId w:val="28"/>
         </w:numPr>
         <w:rPr>
           <w:rFonts w:ascii="Times New Roman" w:hAnsi="Times New Roman" w:cs="Times New Roman"/>
           <w:color w:val="auto"/>
         </w:rPr>
       </w:pPr>
-      <w:r>
-        <w:rPr>
-          <w:rFonts w:ascii="Times New Roman" w:hAnsi="Times New Roman" w:cs="Times New Roman"/>
-          <w:color w:val="auto"/>
-        </w:rPr>
-        <w:t xml:space="preserve"> </w:t>
-      </w:r>
-      <w:bookmarkStart w:id="2" w:name="_Toc210316185"/>
+      <w:bookmarkStart w:id="2" w:name="_Toc215146513"/>
       <w:r>
         <w:rPr>
           <w:rFonts w:ascii="Times New Roman" w:hAnsi="Times New Roman" w:cs="Times New Roman"/>
@@ -2299,229 +2109,117 @@
           </wp:inline>
         </w:drawing>
       </w:r>
-    </w:p>
-    <w:p>
-      <w:pPr>
-        <w:rPr>
-          <w:sz w:val="24"/>
-          <w:szCs w:val="24"/>
-        </w:rPr>
-      </w:pPr>
-    </w:p>
-    <w:p>
-      <w:pPr>
-        <w:rPr>
-          <w:sz w:val="24"/>
-          <w:szCs w:val="24"/>
-        </w:rPr>
-      </w:pPr>
-      <w:r>
-        <w:rPr>
-          <w:sz w:val="24"/>
-          <w:szCs w:val="24"/>
-        </w:rPr>
+      <w:r>
         <w:br w:type="page"/>
       </w:r>
     </w:p>
     <w:p>
       <w:pPr>
-        <w:pStyle w:val="Ttulo2"/>
+        <w:pStyle w:val="Ttulo1"/>
         <w:numPr>
-          <w:ilvl w:val="1"/>
-          <w:numId w:val="22"/>
+          <w:ilvl w:val="0"/>
+          <w:numId w:val="4"/>
         </w:numPr>
         <w:rPr>
           <w:rFonts w:ascii="Times New Roman" w:hAnsi="Times New Roman" w:cs="Times New Roman"/>
           <w:color w:val="auto"/>
-          <w:sz w:val="24"/>
-          <w:szCs w:val="24"/>
-        </w:rPr>
-      </w:pPr>
-      <w:bookmarkStart w:id="3" w:name="_Toc210316186"/>
+          <w:sz w:val="28"/>
+          <w:szCs w:val="28"/>
+        </w:rPr>
+      </w:pPr>
+      <w:bookmarkStart w:id="3" w:name="_Toc215146514"/>
+      <w:proofErr w:type="spellStart"/>
       <w:r>
         <w:rPr>
           <w:rFonts w:ascii="Times New Roman" w:hAnsi="Times New Roman" w:cs="Times New Roman"/>
           <w:color w:val="auto"/>
-          <w:sz w:val="24"/>
-          <w:szCs w:val="24"/>
+          <w:sz w:val="28"/>
+          <w:szCs w:val="28"/>
         </w:rPr>
         <w:lastRenderedPageBreak/>
-        <w:t>Diagrama de classe</w:t>
+        <w:t>Wireframe</w:t>
       </w:r>
       <w:bookmarkEnd w:id="3"/>
+      <w:proofErr w:type="spellEnd"/>
     </w:p>
     <w:p/>
     <w:p>
-      <w:pPr>
-        <w:spacing w:line="360" w:lineRule="auto"/>
-        <w:ind w:firstLine="360"/>
-        <w:jc w:val="both"/>
-        <w:rPr>
-          <w:rFonts w:ascii="Times New Roman" w:hAnsi="Times New Roman" w:cs="Times New Roman"/>
-        </w:rPr>
-      </w:pPr>
-      <w:r>
-        <w:rPr>
-          <w:rFonts w:ascii="Times New Roman" w:hAnsi="Times New Roman" w:cs="Times New Roman"/>
-        </w:rPr>
-        <w:t>Representa a estrutura estática do si</w:t>
-      </w:r>
-      <w:r>
-        <w:rPr>
-          <w:rFonts w:ascii="Times New Roman" w:hAnsi="Times New Roman" w:cs="Times New Roman"/>
-        </w:rPr>
-        <w:t>te</w:t>
-      </w:r>
-      <w:r>
-        <w:rPr>
-          <w:rFonts w:ascii="Times New Roman" w:hAnsi="Times New Roman" w:cs="Times New Roman"/>
-        </w:rPr>
-        <w:t>, mostrando as classes, seus atributos, métodos e os relacionamentos entre elas.</w:t>
-      </w:r>
-    </w:p>
-    <w:p>
-      <w:pPr>
-        <w:rPr>
-          <w:rFonts w:ascii="Times New Roman" w:hAnsi="Times New Roman" w:cs="Times New Roman"/>
-        </w:rPr>
-      </w:pPr>
-    </w:p>
-    <w:p>
-      <w:pPr>
-        <w:rPr>
-          <w:rFonts w:ascii="Times New Roman" w:hAnsi="Times New Roman" w:cs="Times New Roman"/>
-        </w:rPr>
-      </w:pPr>
-      <w:r>
-        <w:rPr>
-          <w:rFonts w:ascii="Times New Roman" w:hAnsi="Times New Roman" w:cs="Times New Roman"/>
-        </w:rPr>
-        <w:br w:type="page"/>
-      </w:r>
-    </w:p>
-    <w:p>
-      <w:pPr>
-        <w:pStyle w:val="Ttulo2"/>
-        <w:numPr>
-          <w:ilvl w:val="1"/>
-          <w:numId w:val="22"/>
-        </w:numPr>
-        <w:rPr>
-          <w:rFonts w:ascii="Times New Roman" w:hAnsi="Times New Roman" w:cs="Times New Roman"/>
-          <w:color w:val="000000" w:themeColor="text1"/>
-        </w:rPr>
-      </w:pPr>
-      <w:bookmarkStart w:id="4" w:name="_Toc210316187"/>
-      <w:r>
-        <w:rPr>
-          <w:rFonts w:ascii="Times New Roman" w:hAnsi="Times New Roman" w:cs="Times New Roman"/>
-          <w:color w:val="000000" w:themeColor="text1"/>
-        </w:rPr>
-        <w:lastRenderedPageBreak/>
-        <w:t>Caso de Uso</w:t>
-      </w:r>
-      <w:bookmarkEnd w:id="4"/>
+      <w:r>
+        <w:t xml:space="preserve">Este </w:t>
+      </w:r>
+      <w:proofErr w:type="spellStart"/>
+      <w:r>
+        <w:t>Wireframe</w:t>
+      </w:r>
+      <w:proofErr w:type="spellEnd"/>
+      <w:r>
+        <w:t xml:space="preserve"> foi desenvolvido para uma pré-visualização dos itens presente em cada página do projeto </w:t>
+      </w:r>
+      <w:proofErr w:type="spellStart"/>
+      <w:r>
+        <w:t>TechFit</w:t>
+      </w:r>
+      <w:proofErr w:type="spellEnd"/>
+      <w:r>
+        <w:t xml:space="preserve">, abaixo temos o </w:t>
+      </w:r>
+      <w:proofErr w:type="spellStart"/>
+      <w:r>
+        <w:t>Wirefrema</w:t>
+      </w:r>
+      <w:proofErr w:type="spellEnd"/>
+      <w:r>
+        <w:t xml:space="preserve"> da página de Login e Cadastro.</w:t>
+      </w:r>
     </w:p>
     <w:p/>
     <w:p>
-      <w:pPr>
-        <w:spacing w:line="360" w:lineRule="auto"/>
-        <w:ind w:firstLine="360"/>
-        <w:jc w:val="both"/>
-        <w:rPr>
-          <w:rFonts w:ascii="Times New Roman" w:hAnsi="Times New Roman" w:cs="Times New Roman"/>
-        </w:rPr>
-      </w:pPr>
-      <w:r>
-        <w:rPr>
-          <w:rFonts w:ascii="Times New Roman" w:hAnsi="Times New Roman" w:cs="Times New Roman"/>
-        </w:rPr>
-        <w:t>Mostra as interações entre os usuários (atores) e o sistema, detalhando as funcionalidades que o sistema oferece.</w:t>
-      </w:r>
-      <w:r>
-        <w:rPr>
-          <w:rFonts w:ascii="Times New Roman" w:hAnsi="Times New Roman" w:cs="Times New Roman"/>
-        </w:rPr>
-        <w:t xml:space="preserve"> </w:t>
-      </w:r>
-      <w:r>
-        <w:rPr>
-          <w:rFonts w:ascii="Times New Roman" w:hAnsi="Times New Roman" w:cs="Times New Roman"/>
-        </w:rPr>
-        <w:t>Layout feito no Miro</w:t>
-      </w:r>
-    </w:p>
-    <w:p/>
-    <w:p/>
-    <w:p>
-      <w:pPr>
+      <w:r>
         <w:rPr>
           <w:noProof/>
         </w:rPr>
-      </w:pPr>
-    </w:p>
-    <w:p>
-      <w:pPr>
-        <w:rPr>
-          <w:noProof/>
-        </w:rPr>
-      </w:pPr>
-    </w:p>
-    <w:p>
-      <w:pPr>
-        <w:rPr>
-          <w:noProof/>
-        </w:rPr>
-      </w:pPr>
-    </w:p>
-    <w:p>
-      <w:pPr>
-        <w:rPr>
-          <w:noProof/>
-        </w:rPr>
-      </w:pPr>
-    </w:p>
-    <w:p>
-      <w:pPr>
-        <w:rPr>
-          <w:noProof/>
-        </w:rPr>
-      </w:pPr>
-    </w:p>
-    <w:p>
-      <w:pPr>
-        <w:rPr>
-          <w:noProof/>
-        </w:rPr>
-      </w:pPr>
-    </w:p>
-    <w:p>
-      <w:pPr>
-        <w:rPr>
-          <w:noProof/>
-        </w:rPr>
-      </w:pPr>
-    </w:p>
-    <w:p>
-      <w:pPr>
-        <w:rPr>
-          <w:noProof/>
-        </w:rPr>
-      </w:pPr>
-    </w:p>
-    <w:p>
-      <w:pPr>
-        <w:rPr>
-          <w:noProof/>
-        </w:rPr>
-      </w:pPr>
-    </w:p>
-    <w:p>
-      <w:pPr>
-        <w:rPr>
-          <w:noProof/>
-        </w:rPr>
-      </w:pPr>
+        <w:drawing>
+          <wp:inline distT="0" distB="0" distL="0" distR="0" wp14:anchorId="6F65231C" wp14:editId="47CE9859">
+            <wp:extent cx="5400040" cy="3022600"/>
+            <wp:effectExtent l="0" t="0" r="0" b="6350"/>
+            <wp:docPr id="999155846" name="Imagem 4" descr="Interface gráfica do usuário&#10;&#10;O conteúdo gerado por IA pode estar incorreto."/>
+            <wp:cNvGraphicFramePr>
+              <a:graphicFrameLocks xmlns:a="http://schemas.openxmlformats.org/drawingml/2006/main" noChangeAspect="1"/>
+            </wp:cNvGraphicFramePr>
+            <a:graphic xmlns:a="http://schemas.openxmlformats.org/drawingml/2006/main">
+              <a:graphicData uri="http://schemas.openxmlformats.org/drawingml/2006/picture">
+                <pic:pic xmlns:pic="http://schemas.openxmlformats.org/drawingml/2006/picture">
+                  <pic:nvPicPr>
+                    <pic:cNvPr id="999155846" name="Imagem 4" descr="Interface gráfica do usuário&#10;&#10;O conteúdo gerado por IA pode estar incorreto."/>
+                    <pic:cNvPicPr/>
+                  </pic:nvPicPr>
+                  <pic:blipFill>
+                    <a:blip r:embed="rId10">
+                      <a:extLst>
+                        <a:ext uri="{28A0092B-C50C-407E-A947-70E740481C1C}">
+                          <a14:useLocalDpi xmlns:a14="http://schemas.microsoft.com/office/drawing/2010/main" val="0"/>
+                        </a:ext>
+                      </a:extLst>
+                    </a:blip>
+                    <a:stretch>
+                      <a:fillRect/>
+                    </a:stretch>
+                  </pic:blipFill>
+                  <pic:spPr>
+                    <a:xfrm>
+                      <a:off x="0" y="0"/>
+                      <a:ext cx="5400040" cy="3022600"/>
+                    </a:xfrm>
+                    <a:prstGeom prst="rect">
+                      <a:avLst/>
+                    </a:prstGeom>
+                  </pic:spPr>
+                </pic:pic>
+              </a:graphicData>
+            </a:graphic>
+          </wp:inline>
+        </w:drawing>
+      </w:r>
     </w:p>
     <w:p/>
     <w:p/>
@@ -2530,11 +2228,16 @@
     <w:p/>
     <w:p/>
     <w:p/>
-    <w:p>
-      <w:r>
-        <w:br w:type="page"/>
-      </w:r>
-    </w:p>
+    <w:p/>
+    <w:p/>
+    <w:p/>
+    <w:p/>
+    <w:p/>
+    <w:p/>
+    <w:p/>
+    <w:p/>
+    <w:p/>
+    <w:p/>
     <w:p>
       <w:pPr>
         <w:pStyle w:val="Ttulo1"/>
@@ -2549,8 +2252,7 @@
           <w:szCs w:val="28"/>
         </w:rPr>
       </w:pPr>
-      <w:bookmarkStart w:id="5" w:name="_Toc210316188"/>
-      <w:proofErr w:type="spellStart"/>
+      <w:bookmarkStart w:id="4" w:name="_Toc215146515"/>
       <w:r>
         <w:rPr>
           <w:rFonts w:ascii="Times New Roman" w:hAnsi="Times New Roman" w:cs="Times New Roman"/>
@@ -2558,39 +2260,9 @@
           <w:sz w:val="28"/>
           <w:szCs w:val="28"/>
         </w:rPr>
-        <w:lastRenderedPageBreak/>
-        <w:t>Wireframe</w:t>
-      </w:r>
-      <w:bookmarkEnd w:id="5"/>
-      <w:proofErr w:type="spellEnd"/>
-    </w:p>
-    <w:p/>
-    <w:p/>
-    <w:p>
-      <w:pPr>
-        <w:pStyle w:val="Ttulo1"/>
-        <w:numPr>
-          <w:ilvl w:val="0"/>
-          <w:numId w:val="4"/>
-        </w:numPr>
-        <w:rPr>
-          <w:rFonts w:ascii="Times New Roman" w:hAnsi="Times New Roman" w:cs="Times New Roman"/>
-          <w:color w:val="auto"/>
-          <w:sz w:val="28"/>
-          <w:szCs w:val="28"/>
-        </w:rPr>
-      </w:pPr>
-      <w:bookmarkStart w:id="6" w:name="_Toc210316189"/>
-      <w:r>
-        <w:rPr>
-          <w:rFonts w:ascii="Times New Roman" w:hAnsi="Times New Roman" w:cs="Times New Roman"/>
-          <w:color w:val="auto"/>
-          <w:sz w:val="28"/>
-          <w:szCs w:val="28"/>
-        </w:rPr>
         <w:t>Metodologias Ágeis</w:t>
       </w:r>
-      <w:bookmarkEnd w:id="6"/>
+      <w:bookmarkEnd w:id="4"/>
     </w:p>
     <w:p/>
     <w:p>
@@ -2762,7 +2434,7 @@
                     <pic:cNvPicPr/>
                   </pic:nvPicPr>
                   <pic:blipFill>
-                    <a:blip r:embed="rId10" cstate="print">
+                    <a:blip r:embed="rId11" cstate="print">
                       <a:extLst>
                         <a:ext uri="{28A0092B-C50C-407E-A947-70E740481C1C}">
                           <a14:useLocalDpi xmlns:a14="http://schemas.microsoft.com/office/drawing/2010/main" val="0"/>
@@ -2811,7 +2483,7 @@
         </w:rPr>
         <w:t xml:space="preserve"> </w:t>
       </w:r>
-      <w:hyperlink r:id="rId11" w:history="1">
+      <w:hyperlink r:id="rId12" w:history="1">
         <w:proofErr w:type="spellStart"/>
         <w:r>
           <w:rPr>
@@ -2856,7 +2528,7 @@
           <w:szCs w:val="28"/>
         </w:rPr>
       </w:pPr>
-      <w:bookmarkStart w:id="7" w:name="_Toc210316190"/>
+      <w:bookmarkStart w:id="5" w:name="_Toc215146516"/>
       <w:r>
         <w:rPr>
           <w:rFonts w:ascii="Times New Roman" w:hAnsi="Times New Roman" w:cs="Times New Roman"/>
@@ -2867,7 +2539,7 @@
         <w:lastRenderedPageBreak/>
         <w:t>Requisitos funcionais e não funcionais</w:t>
       </w:r>
-      <w:bookmarkEnd w:id="7"/>
+      <w:bookmarkEnd w:id="5"/>
     </w:p>
     <w:p/>
     <w:p>
@@ -2899,7 +2571,7 @@
           <w:color w:val="auto"/>
         </w:rPr>
       </w:pPr>
-      <w:bookmarkStart w:id="8" w:name="_Toc210316191"/>
+      <w:bookmarkStart w:id="6" w:name="_Toc215146517"/>
       <w:r>
         <w:rPr>
           <w:rFonts w:ascii="Times New Roman" w:hAnsi="Times New Roman" w:cs="Times New Roman"/>
@@ -2907,7 +2579,7 @@
         </w:rPr>
         <w:t>Requisitos Funcionais</w:t>
       </w:r>
-      <w:bookmarkEnd w:id="8"/>
+      <w:bookmarkEnd w:id="6"/>
     </w:p>
     <w:p>
       <w:pPr>
@@ -3570,7 +3242,7 @@
           <w:color w:val="auto"/>
         </w:rPr>
       </w:pPr>
-      <w:bookmarkStart w:id="9" w:name="_Toc210316192"/>
+      <w:bookmarkStart w:id="7" w:name="_Toc215146518"/>
       <w:r>
         <w:rPr>
           <w:rFonts w:ascii="Times New Roman" w:hAnsi="Times New Roman" w:cs="Times New Roman"/>
@@ -3579,15 +3251,29 @@
         <w:lastRenderedPageBreak/>
         <w:t xml:space="preserve">Requisitos </w:t>
       </w:r>
+      <w:bookmarkEnd w:id="7"/>
       <w:proofErr w:type="gramStart"/>
       <w:r>
         <w:rPr>
           <w:rFonts w:ascii="Times New Roman" w:hAnsi="Times New Roman" w:cs="Times New Roman"/>
           <w:color w:val="auto"/>
         </w:rPr>
-        <w:t>não Funcionais</w:t>
-      </w:r>
-      <w:bookmarkEnd w:id="9"/>
+        <w:t xml:space="preserve">não </w:t>
+      </w:r>
+      <w:r>
+        <w:rPr>
+          <w:rFonts w:ascii="Times New Roman" w:hAnsi="Times New Roman" w:cs="Times New Roman"/>
+          <w:color w:val="auto"/>
+        </w:rPr>
+        <w:t>F</w:t>
+      </w:r>
+      <w:r>
+        <w:rPr>
+          <w:rFonts w:ascii="Times New Roman" w:hAnsi="Times New Roman" w:cs="Times New Roman"/>
+          <w:color w:val="auto"/>
+        </w:rPr>
+        <w:t>uncionais</w:t>
+      </w:r>
       <w:proofErr w:type="gramEnd"/>
     </w:p>
     <w:p/>
@@ -3887,7 +3573,7 @@
           <w:szCs w:val="28"/>
         </w:rPr>
       </w:pPr>
-      <w:bookmarkStart w:id="10" w:name="_Toc210316193"/>
+      <w:bookmarkStart w:id="8" w:name="_Toc215146519"/>
       <w:r>
         <w:rPr>
           <w:rFonts w:ascii="Times New Roman" w:hAnsi="Times New Roman" w:cs="Times New Roman"/>
@@ -3898,7 +3584,7 @@
         <w:lastRenderedPageBreak/>
         <w:t>Layout do Site</w:t>
       </w:r>
-      <w:bookmarkEnd w:id="10"/>
+      <w:bookmarkEnd w:id="8"/>
     </w:p>
     <w:p/>
     <w:p>
@@ -3913,7 +3599,7 @@
           <w:color w:val="auto"/>
         </w:rPr>
       </w:pPr>
-      <w:bookmarkStart w:id="11" w:name="_Toc210316194"/>
+      <w:bookmarkStart w:id="9" w:name="_Toc215146520"/>
       <w:r>
         <w:rPr>
           <w:rFonts w:ascii="Times New Roman" w:hAnsi="Times New Roman" w:cs="Times New Roman"/>
@@ -3921,7 +3607,7 @@
         </w:rPr>
         <w:t>Login</w:t>
       </w:r>
-      <w:bookmarkEnd w:id="11"/>
+      <w:bookmarkEnd w:id="9"/>
     </w:p>
     <w:p/>
     <w:p>
@@ -4038,7 +3724,7 @@
                     <pic:cNvPicPr/>
                   </pic:nvPicPr>
                   <pic:blipFill>
-                    <a:blip r:embed="rId12">
+                    <a:blip r:embed="rId13">
                       <a:extLst>
                         <a:ext uri="{28A0092B-C50C-407E-A947-70E740481C1C}">
                           <a14:useLocalDpi xmlns:a14="http://schemas.microsoft.com/office/drawing/2010/main" val="0"/>
@@ -4067,13 +3753,16 @@
     </w:p>
     <w:p>
       <w:pPr>
-        <w:spacing w:line="360" w:lineRule="auto"/>
-        <w:ind w:firstLine="360"/>
-        <w:jc w:val="both"/>
-        <w:rPr>
-          <w:rFonts w:ascii="Times New Roman" w:hAnsi="Times New Roman" w:cs="Times New Roman"/>
-        </w:rPr>
-      </w:pPr>
+        <w:rPr>
+          <w:rFonts w:ascii="Times New Roman" w:hAnsi="Times New Roman" w:cs="Times New Roman"/>
+        </w:rPr>
+      </w:pPr>
+      <w:r>
+        <w:rPr>
+          <w:rFonts w:ascii="Times New Roman" w:hAnsi="Times New Roman" w:cs="Times New Roman"/>
+        </w:rPr>
+        <w:br w:type="page"/>
+      </w:r>
     </w:p>
     <w:p>
       <w:pPr>
@@ -4087,13 +3776,14 @@
           <w:color w:val="auto"/>
         </w:rPr>
       </w:pPr>
-      <w:bookmarkStart w:id="12" w:name="_Toc210316195"/>
+      <w:bookmarkStart w:id="10" w:name="_Toc215146521"/>
       <w:proofErr w:type="gramStart"/>
       <w:r>
         <w:rPr>
           <w:rFonts w:ascii="Times New Roman" w:hAnsi="Times New Roman" w:cs="Times New Roman"/>
           <w:color w:val="auto"/>
         </w:rPr>
+        <w:lastRenderedPageBreak/>
         <w:t>Pagina</w:t>
       </w:r>
       <w:proofErr w:type="gramEnd"/>
@@ -4104,15 +3794,62 @@
         </w:rPr>
         <w:t xml:space="preserve"> Inicial</w:t>
       </w:r>
-      <w:bookmarkEnd w:id="12"/>
+      <w:bookmarkEnd w:id="10"/>
     </w:p>
     <w:p/>
+    <w:p/>
     <w:p>
       <w:pPr>
         <w:rPr>
           <w:noProof/>
         </w:rPr>
       </w:pPr>
+      <w:r>
+        <w:rPr>
+          <w:noProof/>
+        </w:rPr>
+        <w:drawing>
+          <wp:inline distT="0" distB="0" distL="0" distR="0" wp14:anchorId="66DFD191" wp14:editId="76973B55">
+            <wp:extent cx="4315427" cy="5944430"/>
+            <wp:effectExtent l="0" t="0" r="9525" b="0"/>
+            <wp:docPr id="809087779" name="Imagem 1" descr="Interface gráfica do usuário, Site&#10;&#10;O conteúdo gerado por IA pode estar incorreto."/>
+            <wp:cNvGraphicFramePr>
+              <a:graphicFrameLocks xmlns:a="http://schemas.openxmlformats.org/drawingml/2006/main" noChangeAspect="1"/>
+            </wp:cNvGraphicFramePr>
+            <a:graphic xmlns:a="http://schemas.openxmlformats.org/drawingml/2006/main">
+              <a:graphicData uri="http://schemas.openxmlformats.org/drawingml/2006/picture">
+                <pic:pic xmlns:pic="http://schemas.openxmlformats.org/drawingml/2006/picture">
+                  <pic:nvPicPr>
+                    <pic:cNvPr id="809087779" name="Imagem 1" descr="Interface gráfica do usuário, Site&#10;&#10;O conteúdo gerado por IA pode estar incorreto."/>
+                    <pic:cNvPicPr/>
+                  </pic:nvPicPr>
+                  <pic:blipFill>
+                    <a:blip r:embed="rId14">
+                      <a:extLst>
+                        <a:ext uri="{28A0092B-C50C-407E-A947-70E740481C1C}">
+                          <a14:useLocalDpi xmlns:a14="http://schemas.microsoft.com/office/drawing/2010/main" val="0"/>
+                        </a:ext>
+                      </a:extLst>
+                    </a:blip>
+                    <a:stretch>
+                      <a:fillRect/>
+                    </a:stretch>
+                  </pic:blipFill>
+                  <pic:spPr>
+                    <a:xfrm>
+                      <a:off x="0" y="0"/>
+                      <a:ext cx="4315427" cy="5944430"/>
+                    </a:xfrm>
+                    <a:prstGeom prst="rect">
+                      <a:avLst/>
+                    </a:prstGeom>
+                  </pic:spPr>
+                </pic:pic>
+              </a:graphicData>
+            </a:graphic>
+          </wp:inline>
+        </w:drawing>
+      </w:r>
       <w:r>
         <w:rPr>
           <w:noProof/>
@@ -4131,7 +3868,7 @@
           <w:color w:val="auto"/>
         </w:rPr>
       </w:pPr>
-      <w:bookmarkStart w:id="13" w:name="_Toc210316196"/>
+      <w:bookmarkStart w:id="11" w:name="_Toc215146522"/>
       <w:proofErr w:type="spellStart"/>
       <w:r>
         <w:rPr>
@@ -4143,38 +3880,73 @@
         <w:lastRenderedPageBreak/>
         <w:t>Figma</w:t>
       </w:r>
-      <w:bookmarkEnd w:id="13"/>
+      <w:bookmarkEnd w:id="11"/>
       <w:proofErr w:type="spellEnd"/>
     </w:p>
-    <w:p/>
+    <w:p>
+      <w:pPr>
+        <w:spacing w:line="360" w:lineRule="auto"/>
+        <w:ind w:left="360"/>
+      </w:pPr>
+      <w:r>
+        <w:t xml:space="preserve"> </w:t>
+      </w:r>
+    </w:p>
+    <w:p>
+      <w:pPr>
+        <w:spacing w:line="360" w:lineRule="auto"/>
+      </w:pPr>
+    </w:p>
     <w:p>
       <w:pPr>
         <w:spacing w:line="360" w:lineRule="auto"/>
         <w:ind w:firstLine="360"/>
-        <w:jc w:val="both"/>
-        <w:rPr>
-          <w:rFonts w:ascii="Times New Roman" w:hAnsi="Times New Roman" w:cs="Times New Roman"/>
-        </w:rPr>
-      </w:pPr>
-      <w:r>
-        <w:rPr>
-          <w:rFonts w:ascii="Times New Roman" w:hAnsi="Times New Roman" w:cs="Times New Roman"/>
-        </w:rPr>
-        <w:t xml:space="preserve">Esse é o primeiro protótipo feito no </w:t>
-      </w:r>
-      <w:proofErr w:type="spellStart"/>
-      <w:r>
-        <w:rPr>
-          <w:rFonts w:ascii="Times New Roman" w:hAnsi="Times New Roman" w:cs="Times New Roman"/>
-        </w:rPr>
-        <w:t>Figma</w:t>
-      </w:r>
-      <w:proofErr w:type="spellEnd"/>
-      <w:r>
-        <w:rPr>
-          <w:rFonts w:ascii="Times New Roman" w:hAnsi="Times New Roman" w:cs="Times New Roman"/>
-        </w:rPr>
-        <w:t xml:space="preserve"> para um sistema de </w:t>
+      </w:pPr>
+      <w:r>
+        <w:rPr>
+          <w:noProof/>
+        </w:rPr>
+        <w:drawing>
+          <wp:inline distT="0" distB="0" distL="0" distR="0" wp14:anchorId="1CE0B554" wp14:editId="42A45215">
+            <wp:extent cx="5400040" cy="1307465"/>
+            <wp:effectExtent l="0" t="0" r="0" b="6985"/>
+            <wp:docPr id="375455748" name="Imagem 2" descr="Interface gráfica do usuário, Aplicativo&#10;&#10;O conteúdo gerado por IA pode estar incorreto."/>
+            <wp:cNvGraphicFramePr>
+              <a:graphicFrameLocks xmlns:a="http://schemas.openxmlformats.org/drawingml/2006/main" noChangeAspect="1"/>
+            </wp:cNvGraphicFramePr>
+            <a:graphic xmlns:a="http://schemas.openxmlformats.org/drawingml/2006/main">
+              <a:graphicData uri="http://schemas.openxmlformats.org/drawingml/2006/picture">
+                <pic:pic xmlns:pic="http://schemas.openxmlformats.org/drawingml/2006/picture">
+                  <pic:nvPicPr>
+                    <pic:cNvPr id="375455748" name="Imagem 2" descr="Interface gráfica do usuário, Aplicativo&#10;&#10;O conteúdo gerado por IA pode estar incorreto."/>
+                    <pic:cNvPicPr/>
+                  </pic:nvPicPr>
+                  <pic:blipFill>
+                    <a:blip r:embed="rId15">
+                      <a:extLst>
+                        <a:ext uri="{28A0092B-C50C-407E-A947-70E740481C1C}">
+                          <a14:useLocalDpi xmlns:a14="http://schemas.microsoft.com/office/drawing/2010/main" val="0"/>
+                        </a:ext>
+                      </a:extLst>
+                    </a:blip>
+                    <a:stretch>
+                      <a:fillRect/>
+                    </a:stretch>
+                  </pic:blipFill>
+                  <pic:spPr>
+                    <a:xfrm>
+                      <a:off x="0" y="0"/>
+                      <a:ext cx="5400040" cy="1307465"/>
+                    </a:xfrm>
+                    <a:prstGeom prst="rect">
+                      <a:avLst/>
+                    </a:prstGeom>
+                  </pic:spPr>
+                </pic:pic>
+              </a:graphicData>
+            </a:graphic>
+          </wp:inline>
+        </w:drawing>
       </w:r>
     </w:p>
     <w:p>
@@ -4200,13 +3972,25 @@
       <w:r>
         <w:t xml:space="preserve"> </w:t>
       </w:r>
-      <w:hyperlink r:id="rId13" w:history="1">
+      <w:hyperlink r:id="rId16" w:history="1">
         <w:proofErr w:type="spellStart"/>
         <w:r>
           <w:rPr>
             <w:rStyle w:val="Hyperlink"/>
           </w:rPr>
-          <w:t>Figma</w:t>
+          <w:t>Fig</w:t>
+        </w:r>
+        <w:r>
+          <w:rPr>
+            <w:rStyle w:val="Hyperlink"/>
+          </w:rPr>
+          <w:t>m</w:t>
+        </w:r>
+        <w:r>
+          <w:rPr>
+            <w:rStyle w:val="Hyperlink"/>
+          </w:rPr>
+          <w:t>a</w:t>
         </w:r>
         <w:proofErr w:type="spellEnd"/>
       </w:hyperlink>
@@ -4248,7 +4032,7 @@
         <w:lastRenderedPageBreak/>
         <w:t xml:space="preserve"> </w:t>
       </w:r>
-      <w:bookmarkStart w:id="14" w:name="_Toc210316197"/>
+      <w:bookmarkStart w:id="12" w:name="_Toc215146523"/>
       <w:r>
         <w:rPr>
           <w:rFonts w:ascii="Times New Roman" w:hAnsi="Times New Roman" w:cs="Times New Roman"/>
@@ -4258,7 +4042,7 @@
         </w:rPr>
         <w:t>Conclusão</w:t>
       </w:r>
-      <w:bookmarkEnd w:id="14"/>
+      <w:bookmarkEnd w:id="12"/>
     </w:p>
     <w:p/>
     <w:p>
@@ -4272,7 +4056,7 @@
       </w:pPr>
     </w:p>
     <w:sectPr>
-      <w:footerReference w:type="default" r:id="rId14"/>
+      <w:footerReference w:type="default" r:id="rId17"/>
       <w:pgSz w:w="11906" w:h="16838"/>
       <w:pgMar w:top="1417" w:right="1701" w:bottom="1417" w:left="1701" w:header="708" w:footer="708" w:gutter="0"/>
       <w:pgNumType w:start="1"/>
@@ -5028,6 +4812,119 @@
     </w:lvl>
   </w:abstractNum>
   <w:abstractNum w:abstractNumId="7" w15:restartNumberingAfterBreak="0">
+    <w:nsid w:val="22F30506"/>
+    <w:multiLevelType w:val="multilevel"/>
+    <w:tmpl w:val="E06624F2"/>
+    <w:lvl w:ilvl="0">
+      <w:start w:val="2"/>
+      <w:numFmt w:val="decimal"/>
+      <w:lvlText w:val="%1"/>
+      <w:lvlJc w:val="left"/>
+      <w:pPr>
+        <w:ind w:left="360" w:hanging="360"/>
+      </w:pPr>
+      <w:rPr>
+        <w:rFonts w:hint="default"/>
+      </w:rPr>
+    </w:lvl>
+    <w:lvl w:ilvl="1">
+      <w:start w:val="1"/>
+      <w:numFmt w:val="decimal"/>
+      <w:lvlText w:val="%1.%2"/>
+      <w:lvlJc w:val="left"/>
+      <w:pPr>
+        <w:ind w:left="360" w:hanging="360"/>
+      </w:pPr>
+      <w:rPr>
+        <w:rFonts w:hint="default"/>
+      </w:rPr>
+    </w:lvl>
+    <w:lvl w:ilvl="2">
+      <w:start w:val="1"/>
+      <w:numFmt w:val="decimal"/>
+      <w:lvlText w:val="%1.%2.%3"/>
+      <w:lvlJc w:val="left"/>
+      <w:pPr>
+        <w:ind w:left="720" w:hanging="720"/>
+      </w:pPr>
+      <w:rPr>
+        <w:rFonts w:hint="default"/>
+      </w:rPr>
+    </w:lvl>
+    <w:lvl w:ilvl="3">
+      <w:start w:val="1"/>
+      <w:numFmt w:val="decimal"/>
+      <w:lvlText w:val="%1.%2.%3.%4"/>
+      <w:lvlJc w:val="left"/>
+      <w:pPr>
+        <w:ind w:left="720" w:hanging="720"/>
+      </w:pPr>
+      <w:rPr>
+        <w:rFonts w:hint="default"/>
+      </w:rPr>
+    </w:lvl>
+    <w:lvl w:ilvl="4">
+      <w:start w:val="1"/>
+      <w:numFmt w:val="decimal"/>
+      <w:lvlText w:val="%1.%2.%3.%4.%5"/>
+      <w:lvlJc w:val="left"/>
+      <w:pPr>
+        <w:ind w:left="1080" w:hanging="1080"/>
+      </w:pPr>
+      <w:rPr>
+        <w:rFonts w:hint="default"/>
+      </w:rPr>
+    </w:lvl>
+    <w:lvl w:ilvl="5">
+      <w:start w:val="1"/>
+      <w:numFmt w:val="decimal"/>
+      <w:lvlText w:val="%1.%2.%3.%4.%5.%6"/>
+      <w:lvlJc w:val="left"/>
+      <w:pPr>
+        <w:ind w:left="1440" w:hanging="1440"/>
+      </w:pPr>
+      <w:rPr>
+        <w:rFonts w:hint="default"/>
+      </w:rPr>
+    </w:lvl>
+    <w:lvl w:ilvl="6">
+      <w:start w:val="1"/>
+      <w:numFmt w:val="decimal"/>
+      <w:lvlText w:val="%1.%2.%3.%4.%5.%6.%7"/>
+      <w:lvlJc w:val="left"/>
+      <w:pPr>
+        <w:ind w:left="1440" w:hanging="1440"/>
+      </w:pPr>
+      <w:rPr>
+        <w:rFonts w:hint="default"/>
+      </w:rPr>
+    </w:lvl>
+    <w:lvl w:ilvl="7">
+      <w:start w:val="1"/>
+      <w:numFmt w:val="decimal"/>
+      <w:lvlText w:val="%1.%2.%3.%4.%5.%6.%7.%8"/>
+      <w:lvlJc w:val="left"/>
+      <w:pPr>
+        <w:ind w:left="1800" w:hanging="1800"/>
+      </w:pPr>
+      <w:rPr>
+        <w:rFonts w:hint="default"/>
+      </w:rPr>
+    </w:lvl>
+    <w:lvl w:ilvl="8">
+      <w:start w:val="1"/>
+      <w:numFmt w:val="decimal"/>
+      <w:lvlText w:val="%1.%2.%3.%4.%5.%6.%7.%8.%9"/>
+      <w:lvlJc w:val="left"/>
+      <w:pPr>
+        <w:ind w:left="1800" w:hanging="1800"/>
+      </w:pPr>
+      <w:rPr>
+        <w:rFonts w:hint="default"/>
+      </w:rPr>
+    </w:lvl>
+  </w:abstractNum>
+  <w:abstractNum w:abstractNumId="8" w15:restartNumberingAfterBreak="0">
     <w:nsid w:val="2D6F389D"/>
     <w:multiLevelType w:val="multilevel"/>
     <w:tmpl w:val="2B9A3710"/>
@@ -5140,7 +5037,7 @@
       </w:rPr>
     </w:lvl>
   </w:abstractNum>
-  <w:abstractNum w:abstractNumId="8" w15:restartNumberingAfterBreak="0">
+  <w:abstractNum w:abstractNumId="9" w15:restartNumberingAfterBreak="0">
     <w:nsid w:val="37EF7BAC"/>
     <w:multiLevelType w:val="hybridMultilevel"/>
     <w:tmpl w:val="A3DCC2BC"/>
@@ -5226,7 +5123,7 @@
       </w:pPr>
     </w:lvl>
   </w:abstractNum>
-  <w:abstractNum w:abstractNumId="9" w15:restartNumberingAfterBreak="0">
+  <w:abstractNum w:abstractNumId="10" w15:restartNumberingAfterBreak="0">
     <w:nsid w:val="3B9C0F42"/>
     <w:multiLevelType w:val="hybridMultilevel"/>
     <w:tmpl w:val="F040786C"/>
@@ -5312,7 +5209,7 @@
       </w:pPr>
     </w:lvl>
   </w:abstractNum>
-  <w:abstractNum w:abstractNumId="10" w15:restartNumberingAfterBreak="0">
+  <w:abstractNum w:abstractNumId="11" w15:restartNumberingAfterBreak="0">
     <w:nsid w:val="46A3251D"/>
     <w:multiLevelType w:val="multilevel"/>
     <w:tmpl w:val="2FE00582"/>
@@ -5425,7 +5322,7 @@
       </w:rPr>
     </w:lvl>
   </w:abstractNum>
-  <w:abstractNum w:abstractNumId="11" w15:restartNumberingAfterBreak="0">
+  <w:abstractNum w:abstractNumId="12" w15:restartNumberingAfterBreak="0">
     <w:nsid w:val="491B5BE5"/>
     <w:multiLevelType w:val="hybridMultilevel"/>
     <w:tmpl w:val="2F7AE648"/>
@@ -5511,7 +5408,7 @@
       </w:pPr>
     </w:lvl>
   </w:abstractNum>
-  <w:abstractNum w:abstractNumId="12" w15:restartNumberingAfterBreak="0">
+  <w:abstractNum w:abstractNumId="13" w15:restartNumberingAfterBreak="0">
     <w:nsid w:val="4A130C41"/>
     <w:multiLevelType w:val="multilevel"/>
     <w:tmpl w:val="213A0390"/>
@@ -5600,7 +5497,7 @@
       </w:pPr>
     </w:lvl>
   </w:abstractNum>
-  <w:abstractNum w:abstractNumId="13" w15:restartNumberingAfterBreak="0">
+  <w:abstractNum w:abstractNumId="14" w15:restartNumberingAfterBreak="0">
     <w:nsid w:val="4A304C8F"/>
     <w:multiLevelType w:val="multilevel"/>
     <w:tmpl w:val="0416001F"/>
@@ -5686,7 +5583,7 @@
       </w:pPr>
     </w:lvl>
   </w:abstractNum>
-  <w:abstractNum w:abstractNumId="14" w15:restartNumberingAfterBreak="0">
+  <w:abstractNum w:abstractNumId="15" w15:restartNumberingAfterBreak="0">
     <w:nsid w:val="4EF54AA3"/>
     <w:multiLevelType w:val="multilevel"/>
     <w:tmpl w:val="42ECB070"/>
@@ -5807,7 +5704,7 @@
       </w:rPr>
     </w:lvl>
   </w:abstractNum>
-  <w:abstractNum w:abstractNumId="15" w15:restartNumberingAfterBreak="0">
+  <w:abstractNum w:abstractNumId="16" w15:restartNumberingAfterBreak="0">
     <w:nsid w:val="50A503D8"/>
     <w:multiLevelType w:val="hybridMultilevel"/>
     <w:tmpl w:val="2CEA8AD0"/>
@@ -5893,7 +5790,7 @@
       </w:pPr>
     </w:lvl>
   </w:abstractNum>
-  <w:abstractNum w:abstractNumId="16" w15:restartNumberingAfterBreak="0">
+  <w:abstractNum w:abstractNumId="17" w15:restartNumberingAfterBreak="0">
     <w:nsid w:val="549B7FC1"/>
     <w:multiLevelType w:val="hybridMultilevel"/>
     <w:tmpl w:val="5A1C44F0"/>
@@ -5982,7 +5879,7 @@
       </w:pPr>
     </w:lvl>
   </w:abstractNum>
-  <w:abstractNum w:abstractNumId="17" w15:restartNumberingAfterBreak="0">
+  <w:abstractNum w:abstractNumId="18" w15:restartNumberingAfterBreak="0">
     <w:nsid w:val="54A22233"/>
     <w:multiLevelType w:val="hybridMultilevel"/>
     <w:tmpl w:val="69B01E92"/>
@@ -6095,7 +5992,7 @@
       </w:rPr>
     </w:lvl>
   </w:abstractNum>
-  <w:abstractNum w:abstractNumId="18" w15:restartNumberingAfterBreak="0">
+  <w:abstractNum w:abstractNumId="19" w15:restartNumberingAfterBreak="0">
     <w:nsid w:val="581F542A"/>
     <w:multiLevelType w:val="multilevel"/>
     <w:tmpl w:val="318A0B72"/>
@@ -6208,7 +6105,7 @@
       </w:rPr>
     </w:lvl>
   </w:abstractNum>
-  <w:abstractNum w:abstractNumId="19" w15:restartNumberingAfterBreak="0">
+  <w:abstractNum w:abstractNumId="20" w15:restartNumberingAfterBreak="0">
     <w:nsid w:val="5C56201B"/>
     <w:multiLevelType w:val="multilevel"/>
     <w:tmpl w:val="0416001F"/>
@@ -6294,7 +6191,7 @@
       </w:pPr>
     </w:lvl>
   </w:abstractNum>
-  <w:abstractNum w:abstractNumId="20" w15:restartNumberingAfterBreak="0">
+  <w:abstractNum w:abstractNumId="21" w15:restartNumberingAfterBreak="0">
     <w:nsid w:val="64AE2514"/>
     <w:multiLevelType w:val="hybridMultilevel"/>
     <w:tmpl w:val="A0B263E8"/>
@@ -6406,7 +6303,7 @@
       </w:rPr>
     </w:lvl>
   </w:abstractNum>
-  <w:abstractNum w:abstractNumId="21" w15:restartNumberingAfterBreak="0">
+  <w:abstractNum w:abstractNumId="22" w15:restartNumberingAfterBreak="0">
     <w:nsid w:val="65523904"/>
     <w:multiLevelType w:val="multilevel"/>
     <w:tmpl w:val="2FE00582"/>
@@ -6428,7 +6325,7 @@
       <w:lvlText w:val="%1.%2"/>
       <w:lvlJc w:val="left"/>
       <w:pPr>
-        <w:ind w:left="1152" w:hanging="360"/>
+        <w:ind w:left="3053" w:hanging="360"/>
       </w:pPr>
       <w:rPr>
         <w:rFonts w:hint="default"/>
@@ -6519,7 +6416,7 @@
       </w:rPr>
     </w:lvl>
   </w:abstractNum>
-  <w:abstractNum w:abstractNumId="22" w15:restartNumberingAfterBreak="0">
+  <w:abstractNum w:abstractNumId="23" w15:restartNumberingAfterBreak="0">
     <w:nsid w:val="6DD54F79"/>
     <w:multiLevelType w:val="multilevel"/>
     <w:tmpl w:val="76C4E0A0"/>
@@ -6633,7 +6530,7 @@
       </w:rPr>
     </w:lvl>
   </w:abstractNum>
-  <w:abstractNum w:abstractNumId="23" w15:restartNumberingAfterBreak="0">
+  <w:abstractNum w:abstractNumId="24" w15:restartNumberingAfterBreak="0">
     <w:nsid w:val="70180F41"/>
     <w:multiLevelType w:val="multilevel"/>
     <w:tmpl w:val="0416001F"/>
@@ -6719,7 +6616,7 @@
       </w:pPr>
     </w:lvl>
   </w:abstractNum>
-  <w:abstractNum w:abstractNumId="24" w15:restartNumberingAfterBreak="0">
+  <w:abstractNum w:abstractNumId="25" w15:restartNumberingAfterBreak="0">
     <w:nsid w:val="73B404F6"/>
     <w:multiLevelType w:val="hybridMultilevel"/>
     <w:tmpl w:val="E9447194"/>
@@ -6832,7 +6729,7 @@
       </w:rPr>
     </w:lvl>
   </w:abstractNum>
-  <w:abstractNum w:abstractNumId="25" w15:restartNumberingAfterBreak="0">
+  <w:abstractNum w:abstractNumId="26" w15:restartNumberingAfterBreak="0">
     <w:nsid w:val="77555837"/>
     <w:multiLevelType w:val="multilevel"/>
     <w:tmpl w:val="D874561A"/>
@@ -6945,7 +6842,7 @@
       </w:rPr>
     </w:lvl>
   </w:abstractNum>
-  <w:abstractNum w:abstractNumId="26" w15:restartNumberingAfterBreak="0">
+  <w:abstractNum w:abstractNumId="27" w15:restartNumberingAfterBreak="0">
     <w:nsid w:val="77BC2861"/>
     <w:multiLevelType w:val="multilevel"/>
     <w:tmpl w:val="81A05A14"/>
@@ -7067,34 +6964,34 @@
     </w:lvl>
   </w:abstractNum>
   <w:num w:numId="1" w16cid:durableId="444468903">
-    <w:abstractNumId w:val="20"/>
+    <w:abstractNumId w:val="21"/>
   </w:num>
   <w:num w:numId="2" w16cid:durableId="1980911730">
-    <w:abstractNumId w:val="11"/>
+    <w:abstractNumId w:val="12"/>
   </w:num>
   <w:num w:numId="3" w16cid:durableId="1953048632">
+    <w:abstractNumId w:val="24"/>
+  </w:num>
+  <w:num w:numId="4" w16cid:durableId="436409853">
+    <w:abstractNumId w:val="13"/>
+  </w:num>
+  <w:num w:numId="5" w16cid:durableId="2145003174">
+    <w:abstractNumId w:val="25"/>
+  </w:num>
+  <w:num w:numId="6" w16cid:durableId="1999771331">
+    <w:abstractNumId w:val="18"/>
+  </w:num>
+  <w:num w:numId="7" w16cid:durableId="1900942331">
     <w:abstractNumId w:val="23"/>
   </w:num>
-  <w:num w:numId="4" w16cid:durableId="436409853">
-    <w:abstractNumId w:val="12"/>
-  </w:num>
-  <w:num w:numId="5" w16cid:durableId="2145003174">
-    <w:abstractNumId w:val="24"/>
-  </w:num>
-  <w:num w:numId="6" w16cid:durableId="1999771331">
-    <w:abstractNumId w:val="17"/>
-  </w:num>
-  <w:num w:numId="7" w16cid:durableId="1900942331">
-    <w:abstractNumId w:val="22"/>
-  </w:num>
   <w:num w:numId="8" w16cid:durableId="1091584365">
-    <w:abstractNumId w:val="9"/>
+    <w:abstractNumId w:val="10"/>
   </w:num>
   <w:num w:numId="9" w16cid:durableId="761147452">
     <w:abstractNumId w:val="4"/>
   </w:num>
   <w:num w:numId="10" w16cid:durableId="761876676">
-    <w:abstractNumId w:val="8"/>
+    <w:abstractNumId w:val="9"/>
   </w:num>
   <w:num w:numId="11" w16cid:durableId="573122032">
     <w:abstractNumId w:val="3"/>
@@ -7103,10 +7000,10 @@
     <w:abstractNumId w:val="5"/>
   </w:num>
   <w:num w:numId="13" w16cid:durableId="53629986">
-    <w:abstractNumId w:val="19"/>
+    <w:abstractNumId w:val="20"/>
   </w:num>
   <w:num w:numId="14" w16cid:durableId="1778014810">
-    <w:abstractNumId w:val="13"/>
+    <w:abstractNumId w:val="14"/>
   </w:num>
   <w:num w:numId="15" w16cid:durableId="721826395">
     <w:abstractNumId w:val="1"/>
@@ -7115,37 +7012,40 @@
     <w:abstractNumId w:val="0"/>
   </w:num>
   <w:num w:numId="17" w16cid:durableId="702439611">
-    <w:abstractNumId w:val="25"/>
+    <w:abstractNumId w:val="26"/>
   </w:num>
   <w:num w:numId="18" w16cid:durableId="201940484">
-    <w:abstractNumId w:val="26"/>
+    <w:abstractNumId w:val="27"/>
   </w:num>
   <w:num w:numId="19" w16cid:durableId="508720800">
     <w:abstractNumId w:val="2"/>
   </w:num>
   <w:num w:numId="20" w16cid:durableId="526601532">
-    <w:abstractNumId w:val="18"/>
+    <w:abstractNumId w:val="19"/>
   </w:num>
   <w:num w:numId="21" w16cid:durableId="616252672">
-    <w:abstractNumId w:val="7"/>
+    <w:abstractNumId w:val="8"/>
   </w:num>
   <w:num w:numId="22" w16cid:durableId="271978034">
-    <w:abstractNumId w:val="21"/>
+    <w:abstractNumId w:val="22"/>
   </w:num>
   <w:num w:numId="23" w16cid:durableId="780295207">
     <w:abstractNumId w:val="6"/>
   </w:num>
   <w:num w:numId="24" w16cid:durableId="55128898">
+    <w:abstractNumId w:val="17"/>
+  </w:num>
+  <w:num w:numId="25" w16cid:durableId="1029527353">
+    <w:abstractNumId w:val="15"/>
+  </w:num>
+  <w:num w:numId="26" w16cid:durableId="438961369">
+    <w:abstractNumId w:val="11"/>
+  </w:num>
+  <w:num w:numId="27" w16cid:durableId="978849126">
     <w:abstractNumId w:val="16"/>
   </w:num>
-  <w:num w:numId="25" w16cid:durableId="1029527353">
-    <w:abstractNumId w:val="14"/>
-  </w:num>
-  <w:num w:numId="26" w16cid:durableId="438961369">
-    <w:abstractNumId w:val="10"/>
-  </w:num>
-  <w:num w:numId="27" w16cid:durableId="978849126">
-    <w:abstractNumId w:val="15"/>
+  <w:num w:numId="28" w16cid:durableId="1404834745">
+    <w:abstractNumId w:val="7"/>
   </w:num>
 </w:numbering>
 </file>

</xml_diff>